<commit_message>
delirium  hiperativo, Sistema neuronal e respetivos neurotransmissores
</commit_message>
<xml_diff>
--- a/Dissertacao/Dissertacao_MES_pg41022.docx
+++ b/Dissertacao/Dissertacao_MES_pg41022.docx
@@ -4328,12 +4328,12 @@
     <w:p>
       <w:pPr>
         <w:rPr>
-          <w:lang w:eastAsia="x-none"/>
-        </w:rPr>
-      </w:pPr>
-      <w:r>
-        <w:rPr>
-          <w:lang w:eastAsia="x-none"/>
+          <w:lang w:val="en-GB" w:eastAsia="x-none"/>
+        </w:rPr>
+      </w:pPr>
+      <w:r>
+        <w:rPr>
+          <w:lang w:val="en-GB" w:eastAsia="x-none"/>
         </w:rPr>
         <w:t>BB –</w:t>
       </w:r>
@@ -4341,12 +4341,12 @@
     <w:p>
       <w:pPr>
         <w:rPr>
-          <w:lang w:eastAsia="x-none"/>
-        </w:rPr>
-      </w:pPr>
-      <w:r>
-        <w:rPr>
-          <w:lang w:eastAsia="x-none"/>
+          <w:lang w:val="en-GB" w:eastAsia="x-none"/>
+        </w:rPr>
+      </w:pPr>
+      <w:r>
+        <w:rPr>
+          <w:lang w:val="en-GB" w:eastAsia="x-none"/>
         </w:rPr>
         <w:t>CC –</w:t>
       </w:r>
@@ -4354,18 +4354,21 @@
     <w:p>
       <w:pPr>
         <w:rPr>
-          <w:lang w:eastAsia="x-none"/>
-        </w:rPr>
-      </w:pPr>
-      <w:r>
-        <w:rPr>
-          <w:lang w:eastAsia="x-none"/>
+          <w:lang w:val="en-GB" w:eastAsia="x-none"/>
+        </w:rPr>
+      </w:pPr>
+      <w:r>
+        <w:rPr>
+          <w:lang w:val="en-GB" w:eastAsia="x-none"/>
         </w:rPr>
         <w:t xml:space="preserve">CAM – </w:t>
       </w:r>
     </w:p>
     <w:p>
       <w:pPr>
+        <w:spacing w:after="0"/>
+        <w:contextualSpacing w:val="0"/>
+        <w:jc w:val="left"/>
         <w:rPr>
           <w:lang w:val="en-GB" w:eastAsia="x-none"/>
         </w:rPr>
@@ -4374,12 +4377,30 @@
         <w:rPr>
           <w:lang w:val="en-GB" w:eastAsia="x-none"/>
         </w:rPr>
-        <w:t>CAM-ICU – Inte</w:t>
+        <w:t>CAM-ICU –</w:t>
       </w:r>
       <w:r>
         <w:rPr>
           <w:lang w:val="en-GB" w:eastAsia="x-none"/>
         </w:rPr>
+        <w:t xml:space="preserve"> </w:t>
+      </w:r>
+      <w:r>
+        <w:rPr>
+          <w:lang w:val="en-GB" w:eastAsia="x-none"/>
+        </w:rPr>
+        <w:t>Confusion Assessment Method for the</w:t>
+      </w:r>
+      <w:r>
+        <w:rPr>
+          <w:lang w:val="en-GB" w:eastAsia="x-none"/>
+        </w:rPr>
+        <w:t xml:space="preserve"> Inte</w:t>
+      </w:r>
+      <w:r>
+        <w:rPr>
+          <w:lang w:val="en-GB" w:eastAsia="x-none"/>
+        </w:rPr>
         <w:t>n</w:t>
       </w:r>
       <w:r>
@@ -4405,58 +4426,88 @@
     <w:p>
       <w:pPr>
         <w:rPr>
-          <w:lang w:eastAsia="x-none"/>
-        </w:rPr>
-      </w:pPr>
-      <w:r>
-        <w:rPr>
-          <w:lang w:eastAsia="x-none"/>
+          <w:lang w:val="en-GB" w:eastAsia="x-none"/>
+        </w:rPr>
+      </w:pPr>
+      <w:r>
+        <w:rPr>
+          <w:lang w:val="en-GB" w:eastAsia="x-none"/>
         </w:rPr>
         <w:t xml:space="preserve">DSM-III – </w:t>
       </w:r>
-    </w:p>
-    <w:p>
-      <w:pPr>
-        <w:rPr>
-          <w:lang w:eastAsia="x-none"/>
-        </w:rPr>
-      </w:pPr>
-      <w:r>
-        <w:rPr>
-          <w:lang w:eastAsia="x-none"/>
+      <w:r>
+        <w:rPr>
+          <w:lang w:val="en-GB" w:eastAsia="x-none"/>
+        </w:rPr>
+        <w:t>Diagnostic and Statistical Manual of Mental Disorders</w:t>
+      </w:r>
+    </w:p>
+    <w:p>
+      <w:pPr>
+        <w:rPr>
+          <w:lang w:val="en-GB" w:eastAsia="x-none"/>
+        </w:rPr>
+      </w:pPr>
+      <w:r>
+        <w:rPr>
+          <w:lang w:val="en-GB" w:eastAsia="x-none"/>
         </w:rPr>
         <w:t xml:space="preserve">DSM-IV </w:t>
       </w:r>
       <w:r>
         <w:rPr>
-          <w:lang w:eastAsia="x-none"/>
+          <w:lang w:val="en-GB" w:eastAsia="x-none"/>
         </w:rPr>
         <w:t>–</w:t>
       </w:r>
-    </w:p>
-    <w:p>
-      <w:pPr>
-        <w:rPr>
-          <w:lang w:eastAsia="x-none"/>
-        </w:rPr>
-      </w:pPr>
-      <w:r>
-        <w:rPr>
-          <w:lang w:eastAsia="x-none"/>
+      <w:r>
+        <w:rPr>
+          <w:lang w:val="en-GB" w:eastAsia="x-none"/>
+        </w:rPr>
+        <w:t xml:space="preserve"> </w:t>
+      </w:r>
+      <w:r>
+        <w:rPr>
+          <w:lang w:val="en-GB" w:eastAsia="x-none"/>
+        </w:rPr>
+        <w:t>Diagnostic and Statistical Manual of Mental Disorders</w:t>
+      </w:r>
+    </w:p>
+    <w:p>
+      <w:pPr>
+        <w:rPr>
+          <w:lang w:val="en-GB" w:eastAsia="x-none"/>
+        </w:rPr>
+      </w:pPr>
+      <w:r>
+        <w:rPr>
+          <w:lang w:val="en-GB" w:eastAsia="x-none"/>
         </w:rPr>
         <w:t xml:space="preserve">DSM-5 </w:t>
       </w:r>
       <w:r>
         <w:rPr>
-          <w:lang w:eastAsia="x-none"/>
+          <w:lang w:val="en-GB" w:eastAsia="x-none"/>
         </w:rPr>
         <w:t>–</w:t>
       </w:r>
-    </w:p>
-    <w:p>
-      <w:pPr>
-        <w:rPr>
-          <w:lang w:eastAsia="x-none"/>
+      <w:r>
+        <w:rPr>
+          <w:lang w:val="en-GB" w:eastAsia="x-none"/>
+        </w:rPr>
+        <w:t xml:space="preserve"> </w:t>
+      </w:r>
+      <w:r>
+        <w:rPr>
+          <w:lang w:val="en-GB" w:eastAsia="x-none"/>
+        </w:rPr>
+        <w:t>Diagnostic and Statistical Manual of Mental Disorders</w:t>
+      </w:r>
+    </w:p>
+    <w:p>
+      <w:pPr>
+        <w:rPr>
+          <w:lang w:val="en-GB" w:eastAsia="x-none"/>
         </w:rPr>
       </w:pPr>
     </w:p>
@@ -5900,13 +5951,62 @@
       <w:pPr>
         <w:ind w:firstLine="567"/>
         <w:contextualSpacing w:val="0"/>
-      </w:pPr>
-      <w:r>
         <w:rPr>
           <w:sz w:val="23"/>
           <w:szCs w:val="23"/>
         </w:rPr>
+      </w:pPr>
+      <w:r>
+        <w:rPr>
+          <w:sz w:val="23"/>
+          <w:szCs w:val="23"/>
+        </w:rPr>
         <w:t>Neste capítulo é apresentada uma revisão dos principais temas e conceitos utilizados neste projeto de dissertação tais como:</w:t>
+      </w:r>
+    </w:p>
+    <w:p>
+      <w:pPr>
+        <w:ind w:firstLine="567"/>
+        <w:contextualSpacing w:val="0"/>
+      </w:pPr>
+      <w:r>
+        <w:t>Uma vez que o doente crítico se encontra exposto a vários fatores de risco que podem</w:t>
+      </w:r>
+      <w:r>
+        <w:t xml:space="preserve"> </w:t>
+      </w:r>
+      <w:r>
+        <w:t xml:space="preserve">precipitar o desenvolvimento do </w:t>
+      </w:r>
+      <w:proofErr w:type="spellStart"/>
+      <w:r>
+        <w:rPr>
+          <w:i/>
+          <w:iCs/>
+        </w:rPr>
+        <w:t>delirium</w:t>
+      </w:r>
+      <w:proofErr w:type="spellEnd"/>
+      <w:r>
+        <w:t>, urge promover a implementação de medidas de</w:t>
+      </w:r>
+      <w:r>
+        <w:t xml:space="preserve"> </w:t>
+      </w:r>
+      <w:r>
+        <w:t xml:space="preserve">prevenção, bem como de reconhecimento e tratamento precoces do </w:t>
+      </w:r>
+      <w:proofErr w:type="spellStart"/>
+      <w:r>
+        <w:rPr>
+          <w:i/>
+          <w:iCs/>
+        </w:rPr>
+        <w:t>delirium</w:t>
+      </w:r>
+      <w:proofErr w:type="spellEnd"/>
+      <w:r>
+        <w:t>.</w:t>
       </w:r>
     </w:p>
     <w:p>
@@ -6305,6 +6405,7 @@
           <w:iCs/>
           <w:lang w:val="pt-BR"/>
         </w:rPr>
+        <w:lastRenderedPageBreak/>
         <w:t>Machine</w:t>
       </w:r>
       <w:proofErr w:type="spellEnd"/>
@@ -6675,7 +6776,14 @@
         <w:rPr>
           <w:lang w:eastAsia="x-none"/>
         </w:rPr>
-        <w:t>". O teste foi concebido para fornecer uma definição operacional satisfatória de inteligência, o que exigia que um ser humano não fosse capaz de distinguir a máquina de outro ser humano, utilizando as respostas às perguntas colocadas a ambos.</w:t>
+        <w:t xml:space="preserve">". O teste foi concebido para fornecer uma </w:t>
+      </w:r>
+      <w:r>
+        <w:rPr>
+          <w:lang w:eastAsia="x-none"/>
+        </w:rPr>
+        <w:lastRenderedPageBreak/>
+        <w:t>definição operacional satisfatória de inteligência, o que exigia que um ser humano não fosse capaz de distinguir a máquina de outro ser humano, utilizando as respostas às perguntas colocadas a ambos.</w:t>
       </w:r>
     </w:p>
     <w:p>
@@ -6936,14 +7044,27 @@
       <w:r>
         <w:t xml:space="preserve">Figura </w:t>
       </w:r>
-      <w:fldSimple w:instr=" SEQ Figura \* ARABIC ">
-        <w:r>
-          <w:rPr>
-            <w:noProof/>
-          </w:rPr>
-          <w:t>2</w:t>
-        </w:r>
-      </w:fldSimple>
+      <w:r>
+        <w:fldChar w:fldCharType="begin"/>
+      </w:r>
+      <w:r>
+        <w:instrText xml:space="preserve"> SEQ Figura \* ARABIC </w:instrText>
+      </w:r>
+      <w:r>
+        <w:fldChar w:fldCharType="separate"/>
+      </w:r>
+      <w:r>
+        <w:rPr>
+          <w:noProof/>
+        </w:rPr>
+        <w:t>2</w:t>
+      </w:r>
+      <w:r>
+        <w:rPr>
+          <w:noProof/>
+        </w:rPr>
+        <w:fldChar w:fldCharType="end"/>
+      </w:r>
       <w:r>
         <w:t xml:space="preserve"> - </w:t>
       </w:r>
@@ -7178,11 +7299,9 @@
       <w:r>
         <w:t xml:space="preserve">Regressão </w:t>
       </w:r>
-      <w:proofErr w:type="spellStart"/>
-      <w:r>
-        <w:t>Logistica</w:t>
-      </w:r>
-      <w:proofErr w:type="spellEnd"/>
+      <w:r>
+        <w:t>Logística</w:t>
+      </w:r>
       <w:r>
         <w:t xml:space="preserve"> </w:t>
       </w:r>
@@ -7756,25 +7875,51 @@
             <w:r>
               <w:t>(</w:t>
             </w:r>
-            <w:fldSimple w:instr=" STYLEREF 1 \s ">
-              <w:r>
-                <w:rPr>
-                  <w:noProof/>
-                </w:rPr>
-                <w:t>2</w:t>
-              </w:r>
-            </w:fldSimple>
+            <w:r>
+              <w:fldChar w:fldCharType="begin"/>
+            </w:r>
+            <w:r>
+              <w:instrText xml:space="preserve"> STYLEREF 1 \s </w:instrText>
+            </w:r>
+            <w:r>
+              <w:fldChar w:fldCharType="separate"/>
+            </w:r>
+            <w:r>
+              <w:rPr>
+                <w:noProof/>
+              </w:rPr>
+              <w:t>2</w:t>
+            </w:r>
+            <w:r>
+              <w:rPr>
+                <w:noProof/>
+              </w:rPr>
+              <w:fldChar w:fldCharType="end"/>
+            </w:r>
             <w:r>
               <w:t>.</w:t>
             </w:r>
-            <w:fldSimple w:instr=" SEQ Equação \* ARABIC \s 1 ">
-              <w:r>
-                <w:rPr>
-                  <w:noProof/>
-                </w:rPr>
-                <w:t>3</w:t>
-              </w:r>
-            </w:fldSimple>
+            <w:r>
+              <w:fldChar w:fldCharType="begin"/>
+            </w:r>
+            <w:r>
+              <w:instrText xml:space="preserve"> SEQ Equação \* ARABIC \s 1 </w:instrText>
+            </w:r>
+            <w:r>
+              <w:fldChar w:fldCharType="separate"/>
+            </w:r>
+            <w:r>
+              <w:rPr>
+                <w:noProof/>
+              </w:rPr>
+              <w:t>3</w:t>
+            </w:r>
+            <w:r>
+              <w:rPr>
+                <w:noProof/>
+              </w:rPr>
+              <w:fldChar w:fldCharType="end"/>
+            </w:r>
             <w:r>
               <w:t>)</w:t>
             </w:r>
@@ -8435,68 +8580,51 @@
       </w:r>
       <w:r>
         <w:rPr>
-          <w:lang w:val="pt-BR"/>
-        </w:rPr>
-        <w:t xml:space="preserve">A falta de uma terminologia consistente afetou negativamente a </w:t>
-      </w:r>
-      <w:r>
-        <w:rPr>
-          <w:lang w:val="pt-BR"/>
-        </w:rPr>
-        <w:t>investigação deste distúrbio</w:t>
-      </w:r>
-      <w:r>
-        <w:rPr>
-          <w:lang w:val="pt-BR"/>
-        </w:rPr>
-        <w:t xml:space="preserve">, </w:t>
-      </w:r>
-      <w:r>
-        <w:rPr>
+          <w:color w:val="FF0000"/>
+          <w:lang w:val="pt-BR"/>
+        </w:rPr>
+        <w:t xml:space="preserve">A falta de uma terminologia consistente afetou negativamente a investigação deste distúrbio, </w:t>
+      </w:r>
+      <w:r>
+        <w:rPr>
+          <w:color w:val="FF0000"/>
           <w:lang w:val="pt-BR"/>
         </w:rPr>
         <w:t>pois</w:t>
       </w:r>
       <w:r>
         <w:rPr>
+          <w:color w:val="FF0000"/>
           <w:lang w:val="pt-BR"/>
         </w:rPr>
         <w:t xml:space="preserve"> por exemplo,</w:t>
       </w:r>
       <w:r>
         <w:rPr>
-          <w:lang w:val="pt-BR"/>
-        </w:rPr>
-        <w:t xml:space="preserve"> </w:t>
-      </w:r>
-      <w:r>
-        <w:rPr>
-          <w:lang w:val="pt-BR"/>
-        </w:rPr>
-        <w:t xml:space="preserve">a literatura atual sobre </w:t>
+          <w:color w:val="FF0000"/>
+          <w:lang w:val="pt-BR"/>
+        </w:rPr>
+        <w:t xml:space="preserve"> a literatura atual sobre </w:t>
       </w:r>
       <w:r>
         <w:rPr>
           <w:i/>
           <w:iCs/>
+          <w:color w:val="FF0000"/>
           <w:lang w:val="pt-BR"/>
         </w:rPr>
         <w:t>delirium</w:t>
       </w:r>
       <w:r>
         <w:rPr>
-          <w:lang w:val="pt-BR"/>
-        </w:rPr>
-        <w:t xml:space="preserve"> e encefalopatia aguda é altamente segregada</w:t>
-      </w:r>
-      <w:r>
-        <w:rPr>
-          <w:lang w:val="pt-BR"/>
-        </w:rPr>
-        <w:t xml:space="preserve">. </w:t>
-      </w:r>
-      <w:r>
-        <w:rPr>
+          <w:color w:val="FF0000"/>
+          <w:lang w:val="pt-BR"/>
+        </w:rPr>
+        <w:t xml:space="preserve"> e encefalopatia aguda é altamente segregada. </w:t>
+      </w:r>
+      <w:r>
+        <w:rPr>
+          <w:color w:val="FF0000"/>
           <w:sz w:val="23"/>
           <w:szCs w:val="23"/>
           <w:lang w:val="pt-BR"/>
@@ -8505,6 +8633,7 @@
       </w:r>
       <w:r>
         <w:rPr>
+          <w:color w:val="FF0000"/>
           <w:sz w:val="23"/>
           <w:szCs w:val="23"/>
           <w:lang w:val="pt-BR"/>
@@ -8513,6 +8642,7 @@
       </w:r>
       <w:r>
         <w:rPr>
+          <w:color w:val="FF0000"/>
           <w:sz w:val="23"/>
           <w:szCs w:val="23"/>
           <w:lang w:val="pt-BR"/>
@@ -8522,6 +8652,7 @@
       <w:r>
         <w:rPr>
           <w:noProof/>
+          <w:color w:val="FF0000"/>
           <w:sz w:val="23"/>
           <w:szCs w:val="23"/>
           <w:lang w:val="pt-BR"/>
@@ -8530,6 +8661,7 @@
       </w:r>
       <w:r>
         <w:rPr>
+          <w:color w:val="FF0000"/>
           <w:sz w:val="23"/>
           <w:szCs w:val="23"/>
           <w:lang w:val="pt-BR"/>
@@ -8548,7 +8680,23 @@
           <w:szCs w:val="23"/>
           <w:lang w:val="pt-BR"/>
         </w:rPr>
-        <w:t xml:space="preserve">Além disso, a comunicação clínica e a codificação são negativamente afetadas, com uma falta de rotulagem formal do </w:t>
+        <w:t xml:space="preserve">Além disso, a comunicação clínica e a codificação </w:t>
+      </w:r>
+      <w:r>
+        <w:rPr>
+          <w:sz w:val="23"/>
+          <w:szCs w:val="23"/>
+          <w:lang w:val="pt-BR"/>
+        </w:rPr>
+        <w:t>foram</w:t>
+      </w:r>
+      <w:r>
+        <w:rPr>
+          <w:sz w:val="23"/>
+          <w:szCs w:val="23"/>
+          <w:lang w:val="pt-BR"/>
+        </w:rPr>
+        <w:t xml:space="preserve"> negativamente afetadas, com uma falta de rotulagem formal do </w:t>
       </w:r>
       <w:r>
         <w:rPr>
@@ -8582,7 +8730,23 @@
           <w:szCs w:val="23"/>
           <w:lang w:val="pt-BR"/>
         </w:rPr>
-        <w:t>que leva a uma sub-representação maciça nos dados de alta hospitalar</w:t>
+        <w:t xml:space="preserve">que </w:t>
+      </w:r>
+      <w:r>
+        <w:rPr>
+          <w:sz w:val="23"/>
+          <w:szCs w:val="23"/>
+          <w:lang w:val="pt-BR"/>
+        </w:rPr>
+        <w:t>casou</w:t>
+      </w:r>
+      <w:r>
+        <w:rPr>
+          <w:sz w:val="23"/>
+          <w:szCs w:val="23"/>
+          <w:lang w:val="pt-BR"/>
+        </w:rPr>
+        <w:t xml:space="preserve"> a uma sub-representação maciça nos dados de alta hospitalar</w:t>
       </w:r>
       <w:r>
         <w:rPr>
@@ -8699,7 +8863,7 @@
           <w:szCs w:val="23"/>
           <w:lang w:val="pt-BR"/>
         </w:rPr>
-        <w:t xml:space="preserve"> Estas questões suscitaram uma declaração de consenso sobre a nomenclatura por parte </w:t>
+        <w:t xml:space="preserve"> Estas questões suscitaram </w:t>
       </w:r>
       <w:r>
         <w:rPr>
@@ -8707,7 +8871,7 @@
           <w:szCs w:val="23"/>
           <w:lang w:val="pt-BR"/>
         </w:rPr>
-        <w:t>da comunidade cientifica</w:t>
+        <w:t>a necessidade de</w:t>
       </w:r>
       <w:r>
         <w:rPr>
@@ -8715,7 +8879,41 @@
           <w:szCs w:val="23"/>
           <w:lang w:val="pt-BR"/>
         </w:rPr>
-        <w:t xml:space="preserve">. Esta declaração defende o uso do termo ‘’delirium” para definir o </w:t>
+        <w:t xml:space="preserve"> consenso sobre a nomenclatura por parte </w:t>
+      </w:r>
+      <w:r>
+        <w:rPr>
+          <w:sz w:val="23"/>
+          <w:szCs w:val="23"/>
+          <w:lang w:val="pt-BR"/>
+        </w:rPr>
+        <w:t>da comunidade cientifica</w:t>
+      </w:r>
+      <w:r>
+        <w:rPr>
+          <w:sz w:val="23"/>
+          <w:szCs w:val="23"/>
+          <w:lang w:val="pt-BR"/>
+        </w:rPr>
+        <w:t>. Esta declaração defende o uso do termo ‘</w:t>
+      </w:r>
+      <w:r>
+        <w:rPr>
+          <w:i/>
+          <w:iCs/>
+          <w:sz w:val="23"/>
+          <w:szCs w:val="23"/>
+          <w:lang w:val="pt-BR"/>
+        </w:rPr>
+        <w:t>’delirium</w:t>
+      </w:r>
+      <w:r>
+        <w:rPr>
+          <w:sz w:val="23"/>
+          <w:szCs w:val="23"/>
+          <w:lang w:val="pt-BR"/>
+        </w:rPr>
+        <w:t xml:space="preserve">” para definir o </w:t>
       </w:r>
       <w:r>
         <w:rPr>
@@ -8920,13 +9118,7 @@
         <w:rPr>
           <w:lang w:val="pt-BR"/>
         </w:rPr>
-        <w:t xml:space="preserve"> </w:t>
-      </w:r>
-      <w:r>
-        <w:rPr>
-          <w:lang w:val="pt-BR"/>
-        </w:rPr>
-        <w:t>Em</w:t>
+        <w:t xml:space="preserve"> Em</w:t>
       </w:r>
       <w:r>
         <w:rPr>
@@ -9232,13 +9424,7 @@
         <w:rPr>
           <w:lang w:val="pt-BR"/>
         </w:rPr>
-        <w:t>.</w:t>
-      </w:r>
-      <w:r>
-        <w:rPr>
-          <w:lang w:val="pt-BR"/>
-        </w:rPr>
-        <w:t xml:space="preserve"> Definindo o</w:t>
+        <w:t>. Definindo o</w:t>
       </w:r>
       <w:r>
         <w:t xml:space="preserve"> </w:t>
@@ -9359,6 +9545,358 @@
           <w:lang w:val="pt-BR"/>
         </w:rPr>
         <w:t>, ou percepção).</w:t>
+      </w:r>
+    </w:p>
+    <w:p>
+      <w:pPr>
+        <w:rPr>
+          <w:lang w:val="pt-BR"/>
+        </w:rPr>
+      </w:pPr>
+      <w:r>
+        <w:rPr>
+          <w:lang w:val="pt-BR"/>
+        </w:rPr>
+        <w:t xml:space="preserve">De acordo com os sintomas acompanhantes do doente, o </w:t>
+      </w:r>
+      <w:r>
+        <w:rPr>
+          <w:i/>
+          <w:iCs/>
+          <w:lang w:val="pt-BR"/>
+        </w:rPr>
+        <w:t xml:space="preserve">delirium </w:t>
+      </w:r>
+      <w:r>
+        <w:rPr>
+          <w:lang w:val="pt-BR"/>
+        </w:rPr>
+        <w:t xml:space="preserve"> pode ser dividido em três subtipos distintos: </w:t>
+      </w:r>
+    </w:p>
+    <w:p>
+      <w:pPr>
+        <w:rPr>
+          <w:lang w:val="pt-BR"/>
+        </w:rPr>
+      </w:pPr>
+      <w:r>
+        <w:rPr>
+          <w:lang w:val="pt-BR"/>
+        </w:rPr>
+        <w:tab/>
+        <w:t xml:space="preserve">1) </w:t>
+      </w:r>
+      <w:r>
+        <w:rPr>
+          <w:i/>
+          <w:iCs/>
+          <w:lang w:val="pt-BR"/>
+        </w:rPr>
+        <w:t>Delirium</w:t>
+      </w:r>
+      <w:r>
+        <w:rPr>
+          <w:lang w:val="pt-BR"/>
+        </w:rPr>
+        <w:t xml:space="preserve"> </w:t>
+      </w:r>
+      <w:r>
+        <w:rPr>
+          <w:lang w:val="pt-BR"/>
+        </w:rPr>
+        <w:t xml:space="preserve">Hiperativo: agitação, inquietação, paranoia; </w:t>
+      </w:r>
+    </w:p>
+    <w:p>
+      <w:pPr>
+        <w:rPr>
+          <w:lang w:val="pt-BR"/>
+        </w:rPr>
+      </w:pPr>
+      <w:r>
+        <w:rPr>
+          <w:lang w:val="pt-BR"/>
+        </w:rPr>
+        <w:t xml:space="preserve">Os pacientes apresentam um quadro de hiperatividade psicomotora e, na maioria das vezes não dormem. São inquietos e ansiosos e por vezes podem adotar um comportamento agressivo e ameaçador. Podem ter ilusões e alucinações e podem apresentar um discurso confuso. Esta forma de </w:t>
+      </w:r>
+      <w:r>
+        <w:rPr>
+          <w:i/>
+          <w:iCs/>
+          <w:lang w:val="pt-BR"/>
+        </w:rPr>
+        <w:t xml:space="preserve">delirium </w:t>
+      </w:r>
+      <w:r>
+        <w:rPr>
+          <w:lang w:val="pt-BR"/>
+        </w:rPr>
+        <w:t xml:space="preserve">ocorre principalmente no diagnóstico de </w:t>
+      </w:r>
+      <w:r>
+        <w:rPr>
+          <w:i/>
+          <w:iCs/>
+          <w:lang w:val="pt-BR"/>
+        </w:rPr>
+        <w:t xml:space="preserve">delirium </w:t>
+      </w:r>
+      <w:proofErr w:type="spellStart"/>
+      <w:r>
+        <w:rPr>
+          <w:i/>
+          <w:iCs/>
+          <w:lang w:val="pt-BR"/>
+        </w:rPr>
+        <w:t>tremens</w:t>
+      </w:r>
+      <w:proofErr w:type="spellEnd"/>
+      <w:r>
+        <w:rPr>
+          <w:i/>
+          <w:iCs/>
+          <w:lang w:val="pt-BR"/>
+        </w:rPr>
+        <w:t xml:space="preserve"> </w:t>
+      </w:r>
+      <w:r>
+        <w:rPr>
+          <w:lang w:val="pt-BR"/>
+        </w:rPr>
+        <w:t xml:space="preserve">por abstinência alcoólica, síndromes de abstinência de medicamentos e pela ação de drogas anticolinérgicas. </w:t>
+      </w:r>
+      <w:r>
+        <w:rPr>
+          <w:lang w:val="pt-BR"/>
+        </w:rPr>
+        <w:t xml:space="preserve">4,44,45 </w:t>
+      </w:r>
+    </w:p>
+    <w:p>
+      <w:pPr>
+        <w:rPr>
+          <w:lang w:val="pt-BR"/>
+        </w:rPr>
+      </w:pPr>
+    </w:p>
+    <w:p>
+      <w:pPr>
+        <w:rPr>
+          <w:lang w:val="pt-BR"/>
+        </w:rPr>
+      </w:pPr>
+    </w:p>
+    <w:p>
+      <w:pPr>
+        <w:rPr>
+          <w:lang w:val="pt-BR"/>
+        </w:rPr>
+      </w:pPr>
+    </w:p>
+    <w:p>
+      <w:pPr>
+        <w:rPr>
+          <w:lang w:val="pt-BR"/>
+        </w:rPr>
+      </w:pPr>
+    </w:p>
+    <w:p>
+      <w:pPr>
+        <w:rPr>
+          <w:lang w:val="pt-BR"/>
+        </w:rPr>
+      </w:pPr>
+    </w:p>
+    <w:p>
+      <w:pPr>
+        <w:rPr>
+          <w:lang w:val="pt-BR"/>
+        </w:rPr>
+      </w:pPr>
+      <w:r>
+        <w:rPr>
+          <w:lang w:val="pt-BR"/>
+        </w:rPr>
+        <w:tab/>
+        <w:t xml:space="preserve">2) Hipoativo: introversão, intenção; </w:t>
+      </w:r>
+    </w:p>
+    <w:p>
+      <w:pPr>
+        <w:rPr>
+          <w:lang w:val="pt-BR"/>
+        </w:rPr>
+      </w:pPr>
+      <w:r>
+        <w:rPr>
+          <w:lang w:val="pt-BR"/>
+        </w:rPr>
+        <w:tab/>
+        <w:t xml:space="preserve">3) Misto: alternância entre os dois estados anteriores </w:t>
+      </w:r>
+    </w:p>
+    <w:p>
+      <w:pPr>
+        <w:rPr>
+          <w:lang w:val="pt-BR"/>
+        </w:rPr>
+      </w:pPr>
+    </w:p>
+    <w:p>
+      <w:pPr>
+        <w:rPr>
+          <w:lang w:val="pt-BR"/>
+        </w:rPr>
+      </w:pPr>
+      <w:r>
+        <w:rPr>
+          <w:lang w:val="pt-BR"/>
+        </w:rPr>
+        <w:t>O delirium hiperativo está mais frequentemente associado a fenómenos de alucinação,</w:t>
+      </w:r>
+      <w:r>
+        <w:rPr>
+          <w:lang w:val="pt-BR"/>
+        </w:rPr>
+        <w:t xml:space="preserve"> </w:t>
+      </w:r>
+      <w:r>
+        <w:rPr>
+          <w:lang w:val="pt-BR"/>
+        </w:rPr>
+        <w:t xml:space="preserve">enquanto o hipoativo se associa </w:t>
+      </w:r>
+      <w:proofErr w:type="spellStart"/>
+      <w:r>
+        <w:rPr>
+          <w:lang w:val="pt-BR"/>
+        </w:rPr>
+        <w:t>comummente</w:t>
+      </w:r>
+      <w:proofErr w:type="spellEnd"/>
+      <w:r>
+        <w:rPr>
+          <w:lang w:val="pt-BR"/>
+        </w:rPr>
+        <w:t xml:space="preserve"> a confusão e sedação, sendo frequentemente</w:t>
+      </w:r>
+      <w:r>
+        <w:rPr>
+          <w:lang w:val="pt-BR"/>
+        </w:rPr>
+        <w:t xml:space="preserve"> </w:t>
+      </w:r>
+      <w:r>
+        <w:rPr>
+          <w:lang w:val="pt-BR"/>
+        </w:rPr>
+        <w:t>não detectado.</w:t>
+      </w:r>
+      <w:r>
+        <w:rPr>
+          <w:lang w:val="pt-BR"/>
+        </w:rPr>
+        <w:t xml:space="preserve"> </w:t>
+      </w:r>
+    </w:p>
+    <w:p/>
+    <w:p/>
+    <w:p>
+      <w:pPr>
+        <w:pStyle w:val="Heading3"/>
+      </w:pPr>
+      <w:r>
+        <w:t xml:space="preserve">Fatores </w:t>
+      </w:r>
+      <w:r>
+        <w:t>de risco</w:t>
+      </w:r>
+    </w:p>
+    <w:p>
+      <w:pPr>
+        <w:ind w:firstLine="709"/>
+      </w:pPr>
+      <w:r>
+        <w:t xml:space="preserve">Estão descritos numerosos fatores de risco para o desenvolvimento de </w:t>
+      </w:r>
+      <w:proofErr w:type="spellStart"/>
+      <w:r>
+        <w:rPr>
+          <w:i/>
+          <w:iCs/>
+        </w:rPr>
+        <w:t>delirium</w:t>
+      </w:r>
+      <w:proofErr w:type="spellEnd"/>
+      <w:r>
+        <w:t>, estando</w:t>
+      </w:r>
+      <w:r>
+        <w:t xml:space="preserve"> </w:t>
+      </w:r>
+      <w:r>
+        <w:t>praticamente todos relacionados o internamento.</w:t>
+      </w:r>
+      <w:r>
+        <w:t xml:space="preserve"> </w:t>
+      </w:r>
+      <w:r>
+        <w:t>dependendo das características</w:t>
+      </w:r>
+      <w:r>
+        <w:t xml:space="preserve"> </w:t>
+      </w:r>
+      <w:r>
+        <w:t>individuais de cada doente, bem como do seu contexto patológico, os fatores de risco</w:t>
+      </w:r>
+      <w:r>
+        <w:t xml:space="preserve"> </w:t>
+      </w:r>
+      <w:r>
+        <w:t>assumem diferentes relevâncias. Estes podem ser divididos em fatores de predisposição para</w:t>
+      </w:r>
+      <w:r>
+        <w:t xml:space="preserve"> </w:t>
+      </w:r>
+      <w:r>
+        <w:t xml:space="preserve">o </w:t>
+      </w:r>
+      <w:proofErr w:type="spellStart"/>
+      <w:r>
+        <w:rPr>
+          <w:i/>
+          <w:iCs/>
+        </w:rPr>
+        <w:t>delirium</w:t>
+      </w:r>
+      <w:proofErr w:type="spellEnd"/>
+      <w:r>
+        <w:t xml:space="preserve"> (relacionados com o estado basal do doente e respetivas comorbilidades) e fatores</w:t>
+      </w:r>
+      <w:r>
+        <w:t xml:space="preserve"> </w:t>
+      </w:r>
+      <w:r>
+        <w:t xml:space="preserve">precipitantes de </w:t>
+      </w:r>
+      <w:proofErr w:type="spellStart"/>
+      <w:r>
+        <w:rPr>
+          <w:i/>
+          <w:iCs/>
+        </w:rPr>
+        <w:t>delirium</w:t>
+      </w:r>
+      <w:proofErr w:type="spellEnd"/>
+      <w:r>
+        <w:t xml:space="preserve"> (relacionados com o contexto hospitalar do doente, nomeadamente</w:t>
+      </w:r>
+      <w:r>
+        <w:t xml:space="preserve"> </w:t>
+      </w:r>
+      <w:r>
+        <w:t>doença aguda e seu tratamento).</w:t>
       </w:r>
     </w:p>
     <w:p/>
@@ -9460,104 +9998,220 @@
         <w:rPr>
           <w:lang w:val="pt-BR"/>
         </w:rPr>
+        <w:t>Os principais fatores predisponentes</w:t>
+      </w:r>
+      <w:r>
+        <w:rPr>
+          <w:lang w:val="pt-BR"/>
+        </w:rPr>
+        <w:t xml:space="preserve"> para delirium</w:t>
+      </w:r>
+      <w:r>
+        <w:rPr>
+          <w:lang w:val="pt-BR"/>
+        </w:rPr>
+        <w:t xml:space="preserve">, identificados </w:t>
+      </w:r>
+      <w:r>
+        <w:rPr>
+          <w:lang w:val="pt-BR"/>
+        </w:rPr>
+        <w:t xml:space="preserve">nas </w:t>
+      </w:r>
+      <w:r>
+        <w:rPr>
+          <w:lang w:val="pt-BR"/>
+        </w:rPr>
+        <w:t>populações de doentes</w:t>
+      </w:r>
+      <w:r>
+        <w:rPr>
+          <w:lang w:val="pt-BR"/>
+        </w:rPr>
+        <w:t>,</w:t>
+      </w:r>
+      <w:r>
+        <w:rPr>
+          <w:lang w:val="pt-BR"/>
+        </w:rPr>
+        <w:t xml:space="preserve"> </w:t>
+      </w:r>
+      <w:r>
+        <w:rPr>
+          <w:lang w:val="pt-BR"/>
+        </w:rPr>
+        <w:t>incluem idade</w:t>
+      </w:r>
+      <w:r>
+        <w:rPr>
+          <w:lang w:val="pt-BR"/>
+        </w:rPr>
+        <w:t xml:space="preserve"> avançada</w:t>
+      </w:r>
+      <w:r>
+        <w:rPr>
+          <w:lang w:val="pt-BR"/>
+        </w:rPr>
+        <w:t xml:space="preserve">, </w:t>
+      </w:r>
+      <w:r>
+        <w:rPr>
+          <w:lang w:val="pt-BR"/>
+        </w:rPr>
+        <w:t>défice</w:t>
+      </w:r>
+      <w:r>
+        <w:rPr>
+          <w:lang w:val="pt-BR"/>
+        </w:rPr>
+        <w:t xml:space="preserve"> cognitivo</w:t>
+      </w:r>
+      <w:r>
+        <w:rPr>
+          <w:lang w:val="pt-BR"/>
+        </w:rPr>
+        <w:t xml:space="preserve">, como atraso no desenvolvimento ou </w:t>
+      </w:r>
+      <w:r>
+        <w:rPr>
+          <w:lang w:val="pt-BR"/>
+        </w:rPr>
+        <w:t>demência</w:t>
+      </w:r>
+      <w:r>
+        <w:rPr>
+          <w:lang w:val="pt-BR"/>
+        </w:rPr>
+        <w:t xml:space="preserve"> </w:t>
+      </w:r>
+      <w:r>
+        <w:rPr>
+          <w:lang w:val="pt-BR"/>
+        </w:rPr>
+        <w:fldChar w:fldCharType="begin" w:fldLock="1"/>
+      </w:r>
+      <w:r>
+        <w:rPr>
+          <w:lang w:val="pt-BR"/>
+        </w:rPr>
+        <w:instrText>ADDIN CSL_CITATION {"citationItems":[{"id":"ITEM-1","itemData":{"DOI":"10.1001/archinternmed.2012.3203","ISSN":"00039926","abstract":"Background: Delirium is characterized by acute cognitive impairment. We examined the association of delirium with long-term cognitive trajectories in older adults with Alzheimer disease (AD). Methods: Weevaluated prospectively collected data from a nested cohort of hospitalized patients with AD (n=263) in the Massachusetts Alzheimer Disease Research Center patient registry between January 1, 1991, and June 30, 2006 (median follow-up duration, 3.2 years). Cognitive function was measured using the information-memory- concentration (IMC) section of the Blessed Dementia Rating Scale. Delirium was identified using a validated medical record review method. The rate of cognitive deterioration was contrasted using randomeffects regression models. Results: Fifty-six percent of patients with AD developed delirium during hospitalization. The rate of cognitive deterioration before hospitalization did not differ significantly between patients who developed delirium (1.4 [95% CI, 0.7-2.1] IMCpoints per year) and patients who did not develop delirium (0.8 [95% CI, 0.3-1.3] IMC points per year) (P =.24). After adjusting for dementia severity, comorbidity, and demographic characteristics, patients who had developed delirium experienced greater cognitive deterioration in the year following hospitalization (3.1 [95% CI, 2.1-4.1] IMC points per year) relative to patients who had not developed delirium (1.4 [95% CI, 0.2-2.6] IMC points per year). The ratio of these changes suggests that cognitive deterioration following delirium proceeds at twice the rate in the year after hospitalization compared with patients who did not develop delirium. Patients who had developed delirium maintained a more rapid rate of cognitive deterioration throughout a 5-year period following hospitalization. Sensitivity analyses that excluded rehospitalized patients and included matching on baseline cognitive function and baseline rate of cognitive deterioration produced essentially identical results. Conclusions: Delirium is highly prevalent among persons with AD who are hospitalized and is associated with an increased rate of cognitive deterioration that is maintained for up to 5 years. Strategies to prevent delirium may represent a promising avenue to explore for ameliorating cognitive deterioration in AD. ©2012 American Medical Association. All rights reserved.","author":[{"dropping-particle":"","family":"Gross","given":"Alden L.","non-dropping-particle":"","parse-names":false,"suffix":""},{"dropping-particle":"","family":"Jones","given":"Richard N.","non-dropping-particle":"","parse-names":false,"suffix":""},{"dropping-particle":"","family":"Habtemariam","given":"Daniel A.","non-dropping-particle":"","parse-names":false,"suffix":""},{"dropping-particle":"","family":"Fong","given":"Tamara G.","non-dropping-particle":"","parse-names":false,"suffix":""},{"dropping-particle":"","family":"Tommet","given":"Douglas","non-dropping-particle":"","parse-names":false,"suffix":""},{"dropping-particle":"","family":"Quach","given":"Lien","non-dropping-particle":"","parse-names":false,"suffix":""},{"dropping-particle":"","family":"Schmitt","given":"Eva","non-dropping-particle":"","parse-names":false,"suffix":""},{"dropping-particle":"","family":"Yap","given":"Liang","non-dropping-particle":"","parse-names":false,"suffix":""},{"dropping-particle":"","family":"Inouye","given":"Sharon K.","non-dropping-particle":"","parse-names":false,"suffix":""}],"container-title":"Archives of Internal Medicine","id":"ITEM-1","issue":"17","issued":{"date-parts":[["2012"]]},"page":"1324-1331","title":"Delirium and long-term cognitive trajectory among persons with dementia","type":"article-journal","volume":"172"},"uris":["http://www.mendeley.com/documents/?uuid=591696f5-4ba2-482b-9fb6-176e0f46b708"]}],"mendeley":{"formattedCitation":"(Gross et al., 2012)","plainTextFormattedCitation":"(Gross et al., 2012)","previouslyFormattedCitation":"(Gross et al., 2012)"},"properties":{"noteIndex":0},"schema":"https://github.com/citation-style-language/schema/raw/master/csl-citation.json"}</w:instrText>
+      </w:r>
+      <w:r>
+        <w:rPr>
+          <w:lang w:val="pt-BR"/>
+        </w:rPr>
+        <w:fldChar w:fldCharType="separate"/>
+      </w:r>
+      <w:r>
+        <w:rPr>
+          <w:noProof/>
+          <w:lang w:val="pt-BR"/>
+        </w:rPr>
+        <w:t>(Gross et al., 2012)</w:t>
+      </w:r>
+      <w:r>
+        <w:rPr>
+          <w:lang w:val="pt-BR"/>
+        </w:rPr>
+        <w:fldChar w:fldCharType="end"/>
+      </w:r>
+      <w:r>
+        <w:rPr>
+          <w:lang w:val="pt-BR"/>
+        </w:rPr>
+        <w:t>, fragilidade, comorbilidades (</w:t>
+      </w:r>
+      <w:r>
+        <w:rPr>
+          <w:lang w:val="pt-BR"/>
+        </w:rPr>
+        <w:t>incluindo doença cardiovascular e renal</w:t>
+      </w:r>
+      <w:r>
+        <w:rPr>
+          <w:lang w:val="pt-BR"/>
+        </w:rPr>
+        <w:t xml:space="preserve">), </w:t>
+      </w:r>
+      <w:r>
+        <w:rPr>
+          <w:lang w:val="pt-BR"/>
+        </w:rPr>
+        <w:t>depressão ou outra doença psiquiátrica</w:t>
+      </w:r>
+      <w:r>
+        <w:rPr>
+          <w:lang w:val="pt-BR"/>
+        </w:rPr>
+        <w:t xml:space="preserve"> </w:t>
+      </w:r>
+      <w:r>
+        <w:rPr>
+          <w:lang w:val="pt-BR"/>
+        </w:rPr>
+        <w:fldChar w:fldCharType="begin" w:fldLock="1"/>
+      </w:r>
+      <w:r>
+        <w:rPr>
+          <w:lang w:val="pt-BR"/>
+        </w:rPr>
+        <w:instrText>ADDIN CSL_CITATION {"citationItems":[{"id":"ITEM-1","itemData":{"DOI":"10.1002/gps.1265","ISSN":"08856230","PMID":"15660412","abstract":"Background: A variety of demographic and clinical variables are acknowledged as risk factors for delirium; a syndrome thought to be mediated by abnormalities in a wide range of neurotransmitters. However, little research has been conducted in this field and the role of neuro-immunological factors as a mechanism of medication has received very little attention. Aims: To determine if low base line (on admission) IGF-1 levels (a protective cytokine released by brain cells in response to insult) is a risk factor for incident delirium in patients aged 75 and over admitted to an acute medical ward. Method: Base line demographic and clinical variables and serum IGF-1 levels were measured in a consecutive series of 100 non-delirious subjects on inpatient admission. Subjects were assessed daily regarding the development of delirium during the inpatient episode. Results: Twelve patients developed incident delirium. IGF-1 (OR: 0.822, CI: 0.69, 0.97, p=0.027), pre-admission cognitive deterioration (assessed by IQCODE) (OR; 3.26, CI: 1.18, 9.04, p=0.023) and depression (GDS four item: cut-off score ≥3) (OR; 8.99, CI 1.59,50.76, p=0.013) were identified as risk factors for developing subsequent delirium. Conclusions: Despite the small size of this study our findings suggest that low, pre-morbid IGF-1 is a risk factor for subsequent delirium in this population, emphasizing the potential protective role of this anabolic cytokine and the need for replication of these findings. Copyright © 2005 John Wiley &amp; Sons, Ltd.","author":[{"dropping-particle":"","family":"Wilson","given":"K.","non-dropping-particle":"","parse-names":false,"suffix":""},{"dropping-particle":"","family":"Broadhurst","given":"C.","non-dropping-particle":"","parse-names":false,"suffix":""},{"dropping-particle":"","family":"Diver","given":"M.","non-dropping-particle":"","parse-names":false,"suffix":""},{"dropping-particle":"","family":"Jackson","given":"M.","non-dropping-particle":"","parse-names":false,"suffix":""},{"dropping-particle":"","family":"Mottram","given":"P.","non-dropping-particle":"","parse-names":false,"suffix":""}],"container-title":"International Journal of Geriatric Psychiatry","id":"ITEM-1","issue":"2","issued":{"date-parts":[["2005"]]},"page":"154-159","title":"Plasma insulin growth factor - 1 and incident delirium in older people","type":"article-journal","volume":"20"},"uris":["http://www.mendeley.com/documents/?uuid=fc6a5a2b-26b3-427d-8fd6-64c62e3b5af1"]}],"mendeley":{"formattedCitation":"(K. Wilson, Broadhurst, Diver, Jackson, &amp; Mottram, 2005)","plainTextFormattedCitation":"(K. Wilson, Broadhurst, Diver, Jackson, &amp; Mottram, 2005)","previouslyFormattedCitation":"(K. Wilson, Broadhurst, Diver, Jackson, &amp; Mottram, 2005)"},"properties":{"noteIndex":0},"schema":"https://github.com/citation-style-language/schema/raw/master/csl-citation.json"}</w:instrText>
+      </w:r>
+      <w:r>
+        <w:rPr>
+          <w:lang w:val="pt-BR"/>
+        </w:rPr>
+        <w:fldChar w:fldCharType="separate"/>
+      </w:r>
+      <w:r>
+        <w:rPr>
+          <w:noProof/>
+          <w:lang w:val="pt-BR"/>
+        </w:rPr>
+        <w:t>(K. Wilson, Broadhurst, Diver, Jackson, &amp; Mottram, 2005)</w:t>
+      </w:r>
+      <w:r>
+        <w:rPr>
+          <w:lang w:val="pt-BR"/>
+        </w:rPr>
+        <w:fldChar w:fldCharType="end"/>
+      </w:r>
+      <w:r>
+        <w:rPr>
+          <w:lang w:val="pt-BR"/>
+        </w:rPr>
+        <w:t>,</w:t>
+      </w:r>
+      <w:r>
+        <w:rPr>
+          <w:lang w:val="pt-BR"/>
+        </w:rPr>
+        <w:t xml:space="preserve"> </w:t>
+      </w:r>
+      <w:r>
+        <w:rPr>
+          <w:lang w:val="pt-BR"/>
+        </w:rPr>
+        <w:t>deficiência visual e auditiva</w:t>
+      </w:r>
+      <w:r>
+        <w:rPr>
+          <w:lang w:val="pt-BR"/>
+        </w:rPr>
+        <w:t xml:space="preserve"> </w:t>
+      </w:r>
+      <w:r>
+        <w:rPr>
+          <w:lang w:val="pt-BR"/>
+        </w:rPr>
         <w:lastRenderedPageBreak/>
-        <w:t>Os principais fatores predisponentes</w:t>
-      </w:r>
-      <w:r>
-        <w:rPr>
-          <w:lang w:val="pt-BR"/>
-        </w:rPr>
-        <w:t xml:space="preserve"> para delirium</w:t>
-      </w:r>
-      <w:r>
-        <w:rPr>
-          <w:lang w:val="pt-BR"/>
-        </w:rPr>
-        <w:t xml:space="preserve">, identificados </w:t>
-      </w:r>
-      <w:r>
-        <w:rPr>
-          <w:lang w:val="pt-BR"/>
-        </w:rPr>
-        <w:t xml:space="preserve">nas </w:t>
-      </w:r>
-      <w:r>
-        <w:rPr>
-          <w:lang w:val="pt-BR"/>
-        </w:rPr>
-        <w:t>populações de doentes</w:t>
-      </w:r>
-      <w:r>
-        <w:rPr>
-          <w:lang w:val="pt-BR"/>
-        </w:rPr>
-        <w:t>,</w:t>
-      </w:r>
-      <w:r>
-        <w:rPr>
-          <w:lang w:val="pt-BR"/>
-        </w:rPr>
-        <w:t xml:space="preserve"> </w:t>
-      </w:r>
-      <w:r>
-        <w:rPr>
-          <w:lang w:val="pt-BR"/>
-        </w:rPr>
-        <w:t>incluem idade</w:t>
-      </w:r>
-      <w:r>
-        <w:rPr>
-          <w:lang w:val="pt-BR"/>
-        </w:rPr>
-        <w:t xml:space="preserve"> avançada</w:t>
-      </w:r>
-      <w:r>
-        <w:rPr>
-          <w:lang w:val="pt-BR"/>
-        </w:rPr>
-        <w:t xml:space="preserve">, </w:t>
-      </w:r>
-      <w:r>
-        <w:rPr>
-          <w:lang w:val="pt-BR"/>
-        </w:rPr>
-        <w:t>défice</w:t>
-      </w:r>
-      <w:r>
-        <w:rPr>
-          <w:lang w:val="pt-BR"/>
-        </w:rPr>
-        <w:t xml:space="preserve"> cognitivo</w:t>
-      </w:r>
-      <w:r>
-        <w:rPr>
-          <w:lang w:val="pt-BR"/>
-        </w:rPr>
-        <w:t xml:space="preserve">, como atraso no desenvolvimento ou </w:t>
-      </w:r>
-      <w:r>
-        <w:rPr>
-          <w:lang w:val="pt-BR"/>
-        </w:rPr>
-        <w:t>demência</w:t>
-      </w:r>
-      <w:r>
-        <w:rPr>
-          <w:lang w:val="pt-BR"/>
-        </w:rPr>
-        <w:t xml:space="preserve"> </w:t>
-      </w:r>
-      <w:r>
-        <w:rPr>
-          <w:lang w:val="pt-BR"/>
-        </w:rPr>
         <w:fldChar w:fldCharType="begin" w:fldLock="1"/>
       </w:r>
       <w:r>
         <w:rPr>
           <w:lang w:val="pt-BR"/>
         </w:rPr>
-        <w:instrText>ADDIN CSL_CITATION {"citationItems":[{"id":"ITEM-1","itemData":{"DOI":"10.1001/archinternmed.2012.3203","ISSN":"00039926","abstract":"Background: Delirium is characterized by acute cognitive impairment. We examined the association of delirium with long-term cognitive trajectories in older adults with Alzheimer disease (AD). Methods: Weevaluated prospectively collected data from a nested cohort of hospitalized patients with AD (n=263) in the Massachusetts Alzheimer Disease Research Center patient registry between January 1, 1991, and June 30, 2006 (median follow-up duration, 3.2 years). Cognitive function was measured using the information-memory- concentration (IMC) section of the Blessed Dementia Rating Scale. Delirium was identified using a validated medical record review method. The rate of cognitive deterioration was contrasted using randomeffects regression models. Results: Fifty-six percent of patients with AD developed delirium during hospitalization. The rate of cognitive deterioration before hospitalization did not differ significantly between patients who developed delirium (1.4 [95% CI, 0.7-2.1] IMCpoints per year) and patients who did not develop delirium (0.8 [95% CI, 0.3-1.3] IMC points per year) (P =.24). After adjusting for dementia severity, comorbidity, and demographic characteristics, patients who had developed delirium experienced greater cognitive deterioration in the year following hospitalization (3.1 [95% CI, 2.1-4.1] IMC points per year) relative to patients who had not developed delirium (1.4 [95% CI, 0.2-2.6] IMC points per year). The ratio of these changes suggests that cognitive deterioration following delirium proceeds at twice the rate in the year after hospitalization compared with patients who did not develop delirium. Patients who had developed delirium maintained a more rapid rate of cognitive deterioration throughout a 5-year period following hospitalization. Sensitivity analyses that excluded rehospitalized patients and included matching on baseline cognitive function and baseline rate of cognitive deterioration produced essentially identical results. Conclusions: Delirium is highly prevalent among persons with AD who are hospitalized and is associated with an increased rate of cognitive deterioration that is maintained for up to 5 years. Strategies to prevent delirium may represent a promising avenue to explore for ameliorating cognitive deterioration in AD. ©2012 American Medical Association. All rights reserved.","author":[{"dropping-particle":"","family":"Gross","given":"Alden L.","non-dropping-particle":"","parse-names":false,"suffix":""},{"dropping-particle":"","family":"Jones","given":"Richard N.","non-dropping-particle":"","parse-names":false,"suffix":""},{"dropping-particle":"","family":"Habtemariam","given":"Daniel A.","non-dropping-particle":"","parse-names":false,"suffix":""},{"dropping-particle":"","family":"Fong","given":"Tamara G.","non-dropping-particle":"","parse-names":false,"suffix":""},{"dropping-particle":"","family":"Tommet","given":"Douglas","non-dropping-particle":"","parse-names":false,"suffix":""},{"dropping-particle":"","family":"Quach","given":"Lien","non-dropping-particle":"","parse-names":false,"suffix":""},{"dropping-particle":"","family":"Schmitt","given":"Eva","non-dropping-particle":"","parse-names":false,"suffix":""},{"dropping-particle":"","family":"Yap","given":"Liang","non-dropping-particle":"","parse-names":false,"suffix":""},{"dropping-particle":"","family":"Inouye","given":"Sharon K.","non-dropping-particle":"","parse-names":false,"suffix":""}],"container-title":"Archives of Internal Medicine","id":"ITEM-1","issue":"17","issued":{"date-parts":[["2012"]]},"page":"1324-1331","title":"Delirium and long-term cognitive trajectory among persons with dementia","type":"article-journal","volume":"172"},"uris":["http://www.mendeley.com/documents/?uuid=591696f5-4ba2-482b-9fb6-176e0f46b708"]}],"mendeley":{"formattedCitation":"(Gross et al., 2012)","plainTextFormattedCitation":"(Gross et al., 2012)","previouslyFormattedCitation":"(Gross et al., 2012)"},"properties":{"noteIndex":0},"schema":"https://github.com/citation-style-language/schema/raw/master/csl-citation.json"}</w:instrText>
+        <w:instrText>ADDIN CSL_CITATION {"citationItems":[{"id":"ITEM-1","itemData":{"DOI":"10.1002/gps.4655","ISSN":"10991166","PMID":"28093812","abstract":"Objective: Delirium is one of the most common complications following hip fracture surgery in older people. This study identified pre- and peri-operative factors associated with the development of post-operative delirium following hip fracture surgery. Methods: Published and unpublished literature were searched to identify all evidence reporting variables on patient characteristics, on-admission, intra-operative and post-operative management assessing incident delirium in older people following hip fracture surgery. Pooled odds ratio (OR) and mean difference of those who experienced delirium compared to those who did not were calculated for each variable. Evidence was assessed using the Downs and Black appraisal tool and interpreted using the GRADE approach. Results: A total of 6704 people (2090 people with post-operative delirium) from 32 studies were analysed. There was moderate evidence of nearly a two-times greater probability of post-operative delirium for those aged 80 years and over (OR: 1.77; 95% CI: 1.09, 2.87), whether patients lived in a care institution pre-admission (OR: 2.65; 95% CI: 1.79, 3.92), and a six-times greater probability of developing post-operative delirium with a pre-admission diagnosis of dementia (OR: 6.07, 95% CI: 4.84, 7.62). There was no association with intra-operative variables and probability of delirium. Conclusion: Clinicians treating people with a hip fracture should be vigilant towards post-operative delirium if their patients are older, have pre-existing cognitive impairment and poorer overall general health. This is also the case for those who experience post-operative complications such as pneumonia or a urinary tract infection. Copyright © 2017 John Wiley &amp; Sons, Ltd.","author":[{"dropping-particle":"","family":"Smith","given":"T. O.","non-dropping-particle":"","parse-names":false,"suffix":""},{"dropping-particle":"","family":"Cooper","given":"A.","non-dropping-particle":"","parse-names":false,"suffix":""},{"dropping-particle":"","family":"Peryer","given":"G.","non-dropping-particle":"","parse-names":false,"suffix":""},{"dropping-particle":"","family":"Griffiths","given":"R.","non-dropping-particle":"","parse-names":false,"suffix":""},{"dropping-particle":"","family":"Fox","given":"C.","non-dropping-particle":"","parse-names":false,"suffix":""},{"dropping-particle":"","family":"Cross","given":"J.","non-dropping-particle":"","parse-names":false,"suffix":""}],"container-title":"International Journal of Geriatric Psychiatry","id":"ITEM-1","issue":"4","issued":{"date-parts":[["2017"]]},"page":"386-396","title":"Factors predicting incidence of post-operative delirium in older people following hip fracture surgery: a systematic review and meta-analysis","type":"article-journal","volume":"32"},"uris":["http://www.mendeley.com/documents/?uuid=b89d90cd-d4bd-4c00-a4bc-24630fc1a7a0"]},{"id":"ITEM-2","itemData":{"DOI":"10.1016/S0140-6736(13)60688-1","ISSN":"1474547X","PMID":"23992774","abstract":"Delirium is an acute disorder of attention and cognition in elderly people (ie, those aged 65 years or older) that is common, serious, costly, under-recognised, and often fatal. A formal cognitive assessment and history of acute onset of symptoms are necessary for diagnosis. In view of the complex multifactorial causes of delirium, multicomponent non-pharmacological risk factor approaches are the most effective strategy for prevention. No convincing evidence shows that pharmacological prevention or treatment is effective. Drug reduction for sedation and analgesia and non pharmacological approaches are recommended. Delirium offers opportunities to elucidate brain pathophysiology - it serves both as a marker of brain vulnerability with decreased reserve and as a potential mechanism for permanent cognitive damage. As a potent indicator of patients safety, delirium provides a target for system-wide process improvements. Public health priorities include improvements in coding, reimbursement from insurers, and research funding, and widespread education for clinicians and the public about the importance of delirium.","author":[{"dropping-particle":"","family":"Inouye","given":"Sharon K.","non-dropping-particle":"","parse-names":false,"suffix":""},{"dropping-particle":"","family":"Westendorp","given":"Rudi G.J.","non-dropping-particle":"","parse-names":false,"suffix":""},{"dropping-particle":"","family":"Saczynski","given":"Jane S.","non-dropping-particle":"","parse-names":false,"suffix":""}],"container-title":"The Lancet","id":"ITEM-2","issue":"9920","issued":{"date-parts":[["2014"]]},"note":"(7) --&amp;gt; 1Q","page":"911-922","publisher":"Elsevier Ltd","title":"Delirium in elderly people","type":"article-journal","volume":"383"},"uris":["http://www.mendeley.com/documents/?uuid=979334c2-a879-4489-ad94-8cab4ba1b6de"]}],"mendeley":{"formattedCitation":"(Inouye et al., 2014; Smith et al., 2017)","plainTextFormattedCitation":"(Inouye et al., 2014; Smith et al., 2017)","previouslyFormattedCitation":"(Inouye et al., 2014; Smith et al., 2017)"},"properties":{"noteIndex":0},"schema":"https://github.com/citation-style-language/schema/raw/master/csl-citation.json"}</w:instrText>
       </w:r>
       <w:r>
         <w:rPr>
@@ -9570,7 +10224,7 @@
           <w:noProof/>
           <w:lang w:val="pt-BR"/>
         </w:rPr>
-        <w:t>(Gross et al., 2012)</w:t>
+        <w:t>(Inouye et al., 2014; Smith et al., 2017)</w:t>
       </w:r>
       <w:r>
         <w:rPr>
@@ -9582,129 +10236,7 @@
         <w:rPr>
           <w:lang w:val="pt-BR"/>
         </w:rPr>
-        <w:t>, fragilidade, comorbilidades (</w:t>
-      </w:r>
-      <w:r>
-        <w:rPr>
-          <w:lang w:val="pt-BR"/>
-        </w:rPr>
-        <w:t>incluindo doença cardiovascular e renal</w:t>
-      </w:r>
-      <w:r>
-        <w:rPr>
-          <w:lang w:val="pt-BR"/>
-        </w:rPr>
-        <w:t xml:space="preserve">), </w:t>
-      </w:r>
-      <w:r>
-        <w:rPr>
-          <w:lang w:val="pt-BR"/>
-        </w:rPr>
-        <w:t>depressão ou outra doença psiquiátrica</w:t>
-      </w:r>
-      <w:r>
-        <w:rPr>
-          <w:lang w:val="pt-BR"/>
-        </w:rPr>
-        <w:t xml:space="preserve"> </w:t>
-      </w:r>
-      <w:r>
-        <w:rPr>
-          <w:lang w:val="pt-BR"/>
-        </w:rPr>
-        <w:fldChar w:fldCharType="begin" w:fldLock="1"/>
-      </w:r>
-      <w:r>
-        <w:rPr>
-          <w:lang w:val="pt-BR"/>
-        </w:rPr>
-        <w:instrText>ADDIN CSL_CITATION {"citationItems":[{"id":"ITEM-1","itemData":{"DOI":"10.1002/gps.1265","ISSN":"08856230","PMID":"15660412","abstract":"Background: A variety of demographic and clinical variables are acknowledged as risk factors for delirium; a syndrome thought to be mediated by abnormalities in a wide range of neurotransmitters. However, little research has been conducted in this field and the role of neuro-immunological factors as a mechanism of medication has received very little attention. Aims: To determine if low base line (on admission) IGF-1 levels (a protective cytokine released by brain cells in response to insult) is a risk factor for incident delirium in patients aged 75 and over admitted to an acute medical ward. Method: Base line demographic and clinical variables and serum IGF-1 levels were measured in a consecutive series of 100 non-delirious subjects on inpatient admission. Subjects were assessed daily regarding the development of delirium during the inpatient episode. Results: Twelve patients developed incident delirium. IGF-1 (OR: 0.822, CI: 0.69, 0.97, p=0.027), pre-admission cognitive deterioration (assessed by IQCODE) (OR; 3.26, CI: 1.18, 9.04, p=0.023) and depression (GDS four item: cut-off score ≥3) (OR; 8.99, CI 1.59,50.76, p=0.013) were identified as risk factors for developing subsequent delirium. Conclusions: Despite the small size of this study our findings suggest that low, pre-morbid IGF-1 is a risk factor for subsequent delirium in this population, emphasizing the potential protective role of this anabolic cytokine and the need for replication of these findings. Copyright © 2005 John Wiley &amp; Sons, Ltd.","author":[{"dropping-particle":"","family":"Wilson","given":"K.","non-dropping-particle":"","parse-names":false,"suffix":""},{"dropping-particle":"","family":"Broadhurst","given":"C.","non-dropping-particle":"","parse-names":false,"suffix":""},{"dropping-particle":"","family":"Diver","given":"M.","non-dropping-particle":"","parse-names":false,"suffix":""},{"dropping-particle":"","family":"Jackson","given":"M.","non-dropping-particle":"","parse-names":false,"suffix":""},{"dropping-particle":"","family":"Mottram","given":"P.","non-dropping-particle":"","parse-names":false,"suffix":""}],"container-title":"International Journal of Geriatric Psychiatry","id":"ITEM-1","issue":"2","issued":{"date-parts":[["2005"]]},"page":"154-159","title":"Plasma insulin growth factor - 1 and incident delirium in older people","type":"article-journal","volume":"20"},"uris":["http://www.mendeley.com/documents/?uuid=fc6a5a2b-26b3-427d-8fd6-64c62e3b5af1"]}],"mendeley":{"formattedCitation":"(K. Wilson, Broadhurst, Diver, Jackson, &amp; Mottram, 2005)","plainTextFormattedCitation":"(K. Wilson, Broadhurst, Diver, Jackson, &amp; Mottram, 2005)","previouslyFormattedCitation":"(K. Wilson, Broadhurst, Diver, Jackson, &amp; Mottram, 2005)"},"properties":{"noteIndex":0},"schema":"https://github.com/citation-style-language/schema/raw/master/csl-citation.json"}</w:instrText>
-      </w:r>
-      <w:r>
-        <w:rPr>
-          <w:lang w:val="pt-BR"/>
-        </w:rPr>
-        <w:fldChar w:fldCharType="separate"/>
-      </w:r>
-      <w:r>
-        <w:rPr>
-          <w:noProof/>
-          <w:lang w:val="pt-BR"/>
-        </w:rPr>
-        <w:t>(K. Wilson, Broadhurst, Diver, Jackson, &amp; Mottram, 2005)</w:t>
-      </w:r>
-      <w:r>
-        <w:rPr>
-          <w:lang w:val="pt-BR"/>
-        </w:rPr>
-        <w:fldChar w:fldCharType="end"/>
-      </w:r>
-      <w:r>
-        <w:rPr>
-          <w:lang w:val="pt-BR"/>
-        </w:rPr>
-        <w:t>,</w:t>
-      </w:r>
-      <w:r>
-        <w:rPr>
-          <w:lang w:val="pt-BR"/>
-        </w:rPr>
-        <w:t xml:space="preserve"> </w:t>
-      </w:r>
-      <w:r>
-        <w:rPr>
-          <w:lang w:val="pt-BR"/>
-        </w:rPr>
-        <w:t>deficiência visual e auditiva</w:t>
-      </w:r>
-      <w:r>
-        <w:rPr>
-          <w:lang w:val="pt-BR"/>
-        </w:rPr>
-        <w:t xml:space="preserve"> </w:t>
-      </w:r>
-      <w:r>
-        <w:rPr>
-          <w:lang w:val="pt-BR"/>
-        </w:rPr>
-        <w:fldChar w:fldCharType="begin" w:fldLock="1"/>
-      </w:r>
-      <w:r>
-        <w:rPr>
-          <w:lang w:val="pt-BR"/>
-        </w:rPr>
-        <w:instrText>ADDIN CSL_CITATION {"citationItems":[{"id":"ITEM-1","itemData":{"DOI":"10.1002/gps.4655","ISSN":"10991166","PMID":"28093812","abstract":"Objective: Delirium is one of the most common complications following hip fracture surgery in older people. This study identified pre- and peri-operative factors associated with the development of post-operative delirium following hip fracture surgery. Methods: Published and unpublished literature were searched to identify all evidence reporting variables on patient characteristics, on-admission, intra-operative and post-operative management assessing incident delirium in older people following hip fracture surgery. Pooled odds ratio (OR) and mean difference of those who experienced delirium compared to those who did not were calculated for each variable. Evidence was assessed using the Downs and Black appraisal tool and interpreted using the GRADE approach. Results: A total of 6704 people (2090 people with post-operative delirium) from 32 studies were analysed. There was moderate evidence of nearly a two-times greater probability of post-operative delirium for those aged 80 years and over (OR: 1.77; 95% CI: 1.09, 2.87), whether patients lived in a care institution pre-admission (OR: 2.65; 95% CI: 1.79, 3.92), and a six-times greater probability of developing post-operative delirium with a pre-admission diagnosis of dementia (OR: 6.07, 95% CI: 4.84, 7.62). There was no association with intra-operative variables and probability of delirium. Conclusion: Clinicians treating people with a hip fracture should be vigilant towards post-operative delirium if their patients are older, have pre-existing cognitive impairment and poorer overall general health. This is also the case for those who experience post-operative complications such as pneumonia or a urinary tract infection. Copyright © 2017 John Wiley &amp; Sons, Ltd.","author":[{"dropping-particle":"","family":"Smith","given":"T. O.","non-dropping-particle":"","parse-names":false,"suffix":""},{"dropping-particle":"","family":"Cooper","given":"A.","non-dropping-particle":"","parse-names":false,"suffix":""},{"dropping-particle":"","family":"Peryer","given":"G.","non-dropping-particle":"","parse-names":false,"suffix":""},{"dropping-particle":"","family":"Griffiths","given":"R.","non-dropping-particle":"","parse-names":false,"suffix":""},{"dropping-particle":"","family":"Fox","given":"C.","non-dropping-particle":"","parse-names":false,"suffix":""},{"dropping-particle":"","family":"Cross","given":"J.","non-dropping-particle":"","parse-names":false,"suffix":""}],"container-title":"International Journal of Geriatric Psychiatry","id":"ITEM-1","issue":"4","issued":{"date-parts":[["2017"]]},"page":"386-396","title":"Factors predicting incidence of post-operative delirium in older people following hip fracture surgery: a systematic review and meta-analysis","type":"article-journal","volume":"32"},"uris":["http://www.mendeley.com/documents/?uuid=b89d90cd-d4bd-4c00-a4bc-24630fc1a7a0"]},{"id":"ITEM-2","itemData":{"DOI":"10.1016/S0140-6736(13)60688-1","ISSN":"1474547X","PMID":"23992774","abstract":"Delirium is an acute disorder of attention and cognition in elderly people (ie, those aged 65 years or older) that is common, serious, costly, under-recognised, and often fatal. A formal cognitive assessment and history of acute onset of symptoms are necessary for diagnosis. In view of the complex multifactorial causes of delirium, multicomponent non-pharmacological risk factor approaches are the most effective strategy for prevention. No convincing evidence shows that pharmacological prevention or treatment is effective. Drug reduction for sedation and analgesia and non pharmacological approaches are recommended. Delirium offers opportunities to elucidate brain pathophysiology - it serves both as a marker of brain vulnerability with decreased reserve and as a potential mechanism for permanent cognitive damage. As a potent indicator of patients safety, delirium provides a target for system-wide process improvements. Public health priorities include improvements in coding, reimbursement from insurers, and research funding, and widespread education for clinicians and the public about the importance of delirium.","author":[{"dropping-particle":"","family":"Inouye","given":"Sharon K.","non-dropping-particle":"","parse-names":false,"suffix":""},{"dropping-particle":"","family":"Westendorp","given":"Rudi G.J.","non-dropping-particle":"","parse-names":false,"suffix":""},{"dropping-particle":"","family":"Saczynski","given":"Jane S.","non-dropping-particle":"","parse-names":false,"suffix":""}],"container-title":"The Lancet","id":"ITEM-2","issue":"9920","issued":{"date-parts":[["2014"]]},"note":"(7) --&amp;gt; 1Q","page":"911-922","publisher":"Elsevier Ltd","title":"Delirium in elderly people","type":"article-journal","volume":"383"},"uris":["http://www.mendeley.com/documents/?uuid=979334c2-a879-4489-ad94-8cab4ba1b6de"]}],"mendeley":{"formattedCitation":"(Inouye et al., 2014; Smith et al., 2017)","plainTextFormattedCitation":"(Inouye et al., 2014; Smith et al., 2017)","previouslyFormattedCitation":"(Inouye et al., 2014; Smith et al., 2017)"},"properties":{"noteIndex":0},"schema":"https://github.com/citation-style-language/schema/raw/master/csl-citation.json"}</w:instrText>
-      </w:r>
-      <w:r>
-        <w:rPr>
-          <w:lang w:val="pt-BR"/>
-        </w:rPr>
-        <w:fldChar w:fldCharType="separate"/>
-      </w:r>
-      <w:r>
-        <w:rPr>
-          <w:noProof/>
-          <w:lang w:val="pt-BR"/>
-        </w:rPr>
-        <w:t>(Inouye et al., 2014; Smith et al., 2017)</w:t>
-      </w:r>
-      <w:r>
-        <w:rPr>
-          <w:lang w:val="pt-BR"/>
-        </w:rPr>
-        <w:fldChar w:fldCharType="end"/>
-      </w:r>
-      <w:r>
-        <w:rPr>
-          <w:lang w:val="pt-BR"/>
-        </w:rPr>
-        <w:t xml:space="preserve">, </w:t>
-      </w:r>
-      <w:r>
-        <w:rPr>
-          <w:lang w:val="pt-BR"/>
-        </w:rPr>
-        <w:t>consumo</w:t>
+        <w:t>, consumo</w:t>
       </w:r>
       <w:r>
         <w:rPr>
@@ -10234,7 +10766,7 @@
         <w:rPr>
           <w:lang w:val="pt-BR"/>
         </w:rPr>
-        <w:instrText>ADDIN CSL_CITATION {"citationItems":[{"id":"ITEM-1","itemData":{"DOI":"10.1038/s41572-020-00223-4","ISBN":"0123456789","ISSN":"2056676X","PMID":"33184265","abstract":"Delirium, a syndrome characterized by an acute change in attention, awareness and cognition, is caused by a medical condition that cannot be better explained by a pre-existing neurocognitive disorder. Multiple predisposing factors (for example, pre-existing cognitive impairment) and precipitating factors (for example, urinary tract infection) for delirium have been described, with most patients having both types. Because multiple factors are implicated in the aetiology of delirium, there are likely several neurobiological processes that contribute to delirium pathogenesis, including neuroinflammation, brain vascular dysfunction, altered brain metabolism, neurotransmitter imbalance and impaired neuronal network connectivity. The Diagnostic and Statistical Manual of Mental Disorders, 5th edition (DSM-5) is the most commonly used diagnostic system upon which a reference standard diagnosis is made, although many other delirium screening tools have been developed given the impracticality of using the DSM-5 in many settings. Pharmacological treatments for delirium (such as antipsychotic drugs) are not effective, reflecting substantial gaps in our understanding of its pathophysiology. Currently, the best management strategies are multidomain interventions that focus on treating precipitating conditions, medication review, managing distress, mitigating complications and maintaining engagement to environmental issues. The effective implementation of delirium detection, treatment and prevention strategies remains a major challenge for health-care organizations globally.","author":[{"dropping-particle":"","family":"Wilson","given":"Jo Ellen","non-dropping-particle":"","parse-names":false,"suffix":""},{"dropping-particle":"","family":"Mart","given":"Matthew F.","non-dropping-particle":"","parse-names":false,"suffix":""},{"dropping-particle":"","family":"Cunningham","given":"Colm","non-dropping-particle":"","parse-names":false,"suffix":""},{"dropping-particle":"","family":"Shehabi","given":"Yahya","non-dropping-particle":"","parse-names":false,"suffix":""},{"dropping-particle":"","family":"Girard","given":"Timothy D.","non-dropping-particle":"","parse-names":false,"suffix":""},{"dropping-particle":"","family":"MacLullich","given":"Alasdair M.J.","non-dropping-particle":"","parse-names":false,"suffix":""},{"dropping-particle":"","family":"Slooter","given":"Arjen J.C.","non-dropping-particle":"","parse-names":false,"suffix":""},{"dropping-particle":"","family":"Ely","given":"E. Wesley","non-dropping-particle":"","parse-names":false,"suffix":""}],"container-title":"Nature Reviews Disease Primers","id":"ITEM-1","issue":"1","issued":{"date-parts":[["2020"]]},"note":"Revisão bibliográfica sobre delirium --&amp;gt; 1Q","title":"Delirium","type":"article-journal","volume":"6"},"uris":["http://www.mendeley.com/documents/?uuid=aa4103c8-6254-43cd-9633-e7819df5c36c"]},{"id":"ITEM-2","itemData":{"DOI":"10.1016/S0140-6736(13)60688-1","ISSN":"1474547X","PMID":"23992774","abstract":"Delirium is an acute disorder of attention and cognition in elderly people (ie, those aged 65 years or older) that is common, serious, costly, under-recognised, and often fatal. A formal cognitive assessment and history of acute onset of symptoms are necessary for diagnosis. In view of the complex multifactorial causes of delirium, multicomponent non-pharmacological risk factor approaches are the most effective strategy for prevention. No convincing evidence shows that pharmacological prevention or treatment is effective. Drug reduction for sedation and analgesia and non pharmacological approaches are recommended. Delirium offers opportunities to elucidate brain pathophysiology - it serves both as a marker of brain vulnerability with decreased reserve and as a potential mechanism for permanent cognitive damage. As a potent indicator of patients safety, delirium provides a target for system-wide process improvements. Public health priorities include improvements in coding, reimbursement from insurers, and research funding, and widespread education for clinicians and the public about the importance of delirium.","author":[{"dropping-particle":"","family":"Inouye","given":"Sharon K.","non-dropping-particle":"","parse-names":false,"suffix":""},{"dropping-particle":"","family":"Westendorp","given":"Rudi G.J.","non-dropping-particle":"","parse-names":false,"suffix":""},{"dropping-particle":"","family":"Saczynski","given":"Jane S.","non-dropping-particle":"","parse-names":false,"suffix":""}],"container-title":"The Lancet","id":"ITEM-2","issue":"9920","issued":{"date-parts":[["2014"]]},"note":"(7) --&amp;gt; 1Q","page":"911-922","publisher":"Elsevier Ltd","title":"Delirium in elderly people","type":"article-journal","volume":"383"},"uris":["http://www.mendeley.com/documents/?uuid=979334c2-a879-4489-ad94-8cab4ba1b6de"]}],"mendeley":{"formattedCitation":"(Inouye et al., 2014; J. E. Wilson et al., 2020)","plainTextFormattedCitation":"(Inouye et al., 2014; J. E. Wilson et al., 2020)"},"properties":{"noteIndex":0},"schema":"https://github.com/citation-style-language/schema/raw/master/csl-citation.json"}</w:instrText>
+        <w:instrText>ADDIN CSL_CITATION {"citationItems":[{"id":"ITEM-1","itemData":{"DOI":"10.1038/s41572-020-00223-4","ISBN":"0123456789","ISSN":"2056676X","PMID":"33184265","abstract":"Delirium, a syndrome characterized by an acute change in attention, awareness and cognition, is caused by a medical condition that cannot be better explained by a pre-existing neurocognitive disorder. Multiple predisposing factors (for example, pre-existing cognitive impairment) and precipitating factors (for example, urinary tract infection) for delirium have been described, with most patients having both types. Because multiple factors are implicated in the aetiology of delirium, there are likely several neurobiological processes that contribute to delirium pathogenesis, including neuroinflammation, brain vascular dysfunction, altered brain metabolism, neurotransmitter imbalance and impaired neuronal network connectivity. The Diagnostic and Statistical Manual of Mental Disorders, 5th edition (DSM-5) is the most commonly used diagnostic system upon which a reference standard diagnosis is made, although many other delirium screening tools have been developed given the impracticality of using the DSM-5 in many settings. Pharmacological treatments for delirium (such as antipsychotic drugs) are not effective, reflecting substantial gaps in our understanding of its pathophysiology. Currently, the best management strategies are multidomain interventions that focus on treating precipitating conditions, medication review, managing distress, mitigating complications and maintaining engagement to environmental issues. The effective implementation of delirium detection, treatment and prevention strategies remains a major challenge for health-care organizations globally.","author":[{"dropping-particle":"","family":"Wilson","given":"Jo Ellen","non-dropping-particle":"","parse-names":false,"suffix":""},{"dropping-particle":"","family":"Mart","given":"Matthew F.","non-dropping-particle":"","parse-names":false,"suffix":""},{"dropping-particle":"","family":"Cunningham","given":"Colm","non-dropping-particle":"","parse-names":false,"suffix":""},{"dropping-particle":"","family":"Shehabi","given":"Yahya","non-dropping-particle":"","parse-names":false,"suffix":""},{"dropping-particle":"","family":"Girard","given":"Timothy D.","non-dropping-particle":"","parse-names":false,"suffix":""},{"dropping-particle":"","family":"MacLullich","given":"Alasdair M.J.","non-dropping-particle":"","parse-names":false,"suffix":""},{"dropping-particle":"","family":"Slooter","given":"Arjen J.C.","non-dropping-particle":"","parse-names":false,"suffix":""},{"dropping-particle":"","family":"Ely","given":"E. Wesley","non-dropping-particle":"","parse-names":false,"suffix":""}],"container-title":"Nature Reviews Disease Primers","id":"ITEM-1","issue":"1","issued":{"date-parts":[["2020"]]},"note":"Revisão bibliográfica sobre delirium --&amp;gt; 1Q","title":"Delirium","type":"article-journal","volume":"6"},"uris":["http://www.mendeley.com/documents/?uuid=aa4103c8-6254-43cd-9633-e7819df5c36c"]},{"id":"ITEM-2","itemData":{"DOI":"10.1016/S0140-6736(13)60688-1","ISSN":"1474547X","PMID":"23992774","abstract":"Delirium is an acute disorder of attention and cognition in elderly people (ie, those aged 65 years or older) that is common, serious, costly, under-recognised, and often fatal. A formal cognitive assessment and history of acute onset of symptoms are necessary for diagnosis. In view of the complex multifactorial causes of delirium, multicomponent non-pharmacological risk factor approaches are the most effective strategy for prevention. No convincing evidence shows that pharmacological prevention or treatment is effective. Drug reduction for sedation and analgesia and non pharmacological approaches are recommended. Delirium offers opportunities to elucidate brain pathophysiology - it serves both as a marker of brain vulnerability with decreased reserve and as a potential mechanism for permanent cognitive damage. As a potent indicator of patients safety, delirium provides a target for system-wide process improvements. Public health priorities include improvements in coding, reimbursement from insurers, and research funding, and widespread education for clinicians and the public about the importance of delirium.","author":[{"dropping-particle":"","family":"Inouye","given":"Sharon K.","non-dropping-particle":"","parse-names":false,"suffix":""},{"dropping-particle":"","family":"Westendorp","given":"Rudi G.J.","non-dropping-particle":"","parse-names":false,"suffix":""},{"dropping-particle":"","family":"Saczynski","given":"Jane S.","non-dropping-particle":"","parse-names":false,"suffix":""}],"container-title":"The Lancet","id":"ITEM-2","issue":"9920","issued":{"date-parts":[["2014"]]},"note":"(7) --&amp;gt; 1Q","page":"911-922","publisher":"Elsevier Ltd","title":"Delirium in elderly people","type":"article-journal","volume":"383"},"uris":["http://www.mendeley.com/documents/?uuid=979334c2-a879-4489-ad94-8cab4ba1b6de"]}],"mendeley":{"formattedCitation":"(Inouye et al., 2014; J. E. Wilson et al., 2020)","plainTextFormattedCitation":"(Inouye et al., 2014; J. E. Wilson et al., 2020)","previouslyFormattedCitation":"(Inouye et al., 2014; J. E. Wilson et al., 2020)"},"properties":{"noteIndex":0},"schema":"https://github.com/citation-style-language/schema/raw/master/csl-citation.json"}</w:instrText>
       </w:r>
       <w:r>
         <w:rPr>
@@ -10510,14 +11042,7 @@
         <w:rPr>
           <w:lang w:val="pt-BR"/>
         </w:rPr>
-        <w:t xml:space="preserve">. É importante ressaltar que </w:t>
-      </w:r>
-      <w:r>
-        <w:rPr>
-          <w:lang w:val="pt-BR"/>
-        </w:rPr>
-        <w:lastRenderedPageBreak/>
-        <w:t xml:space="preserve">benzodiazepínicos, </w:t>
+        <w:t xml:space="preserve">. É importante ressaltar que benzodiazepínicos, </w:t>
       </w:r>
       <w:proofErr w:type="spellStart"/>
       <w:r>
@@ -11066,24 +11591,717 @@
     </w:p>
     <w:p>
       <w:pPr>
-        <w:rPr>
-          <w:lang w:val="pt-BR"/>
-        </w:rPr>
-      </w:pPr>
-    </w:p>
-    <w:p>
-      <w:pPr>
-        <w:rPr>
-          <w:lang w:val="pt-BR"/>
-        </w:rPr>
-      </w:pPr>
+        <w:pStyle w:val="Heading3"/>
+      </w:pPr>
+      <w:r>
+        <w:t xml:space="preserve">Fisiopatologia </w:t>
+      </w:r>
     </w:p>
     <w:p/>
     <w:p>
       <w:pPr>
+        <w:ind w:firstLine="709"/>
+      </w:pPr>
+      <w:r>
+        <w:t xml:space="preserve">Pessoas idosas são mais suscetíveis a desenvolverem </w:t>
+      </w:r>
+      <w:proofErr w:type="spellStart"/>
+      <w:r>
+        <w:rPr>
+          <w:i/>
+          <w:iCs/>
+        </w:rPr>
+        <w:t>delirium</w:t>
+      </w:r>
+      <w:proofErr w:type="spellEnd"/>
+      <w:r>
+        <w:rPr>
+          <w:i/>
+          <w:iCs/>
+        </w:rPr>
+        <w:t xml:space="preserve"> </w:t>
+      </w:r>
+      <w:r>
+        <w:t xml:space="preserve"> do que indivíduos jovens. Com o envelhecimento, há uma redução no fluxo sanguíneo cerebral, de cerca de 28%, além de perdas neuronais incluindo o </w:t>
+      </w:r>
+      <w:proofErr w:type="spellStart"/>
+      <w:r>
+        <w:t>neocótex</w:t>
+      </w:r>
+      <w:proofErr w:type="spellEnd"/>
+      <w:r>
+        <w:t xml:space="preserve"> e o hipocampo. De entre as principais </w:t>
+      </w:r>
+      <w:proofErr w:type="spellStart"/>
+      <w:r>
+        <w:t>hi</w:t>
+      </w:r>
+      <w:r>
+        <w:t>p</w:t>
+      </w:r>
+      <w:r>
+        <w:t>otese</w:t>
+      </w:r>
+      <w:proofErr w:type="spellEnd"/>
+      <w:r>
+        <w:t xml:space="preserve"> para expl</w:t>
+      </w:r>
+      <w:r>
+        <w:t>i</w:t>
+      </w:r>
+      <w:r>
+        <w:t xml:space="preserve">car os </w:t>
+      </w:r>
+      <w:r>
+        <w:t>mecanismos</w:t>
+      </w:r>
+      <w:r>
+        <w:t xml:space="preserve"> envolvidos na fisiopatologia de </w:t>
+      </w:r>
+      <w:proofErr w:type="spellStart"/>
+      <w:r>
+        <w:rPr>
+          <w:i/>
+          <w:iCs/>
+        </w:rPr>
+        <w:t>delirium</w:t>
+      </w:r>
+      <w:proofErr w:type="spellEnd"/>
+      <w:r>
+        <w:t xml:space="preserve"> estão anormalidades na síntese, libertação e inativação de </w:t>
+      </w:r>
+      <w:proofErr w:type="spellStart"/>
+      <w:r>
+        <w:t>neurostransmissores</w:t>
+      </w:r>
+      <w:proofErr w:type="spellEnd"/>
+      <w:r>
+        <w:t xml:space="preserve">, a hipótese inflamatória e resposta anormal ao stress. </w:t>
+      </w:r>
+    </w:p>
+    <w:p/>
+    <w:p>
+      <w:pPr>
+        <w:ind w:firstLine="709"/>
+      </w:pPr>
+      <w:r>
+        <w:t>Os neurotransmissores são substâncias libertadas no sistema neuronal pelo neurónio pré-</w:t>
+      </w:r>
+      <w:r>
+        <w:t>sináptico</w:t>
+      </w:r>
+      <w:r>
+        <w:t xml:space="preserve"> em resposta a uma despolarização, que se difunde pela </w:t>
+      </w:r>
+      <w:r>
+        <w:t>f</w:t>
+      </w:r>
+      <w:r>
+        <w:t xml:space="preserve">enda </w:t>
+      </w:r>
+      <w:r>
+        <w:t>sináptica</w:t>
+      </w:r>
+      <w:r>
+        <w:t xml:space="preserve"> em resposta a uma despolarização, que se difundem pela fenda </w:t>
+      </w:r>
+      <w:r>
+        <w:t>sináptica</w:t>
+      </w:r>
+      <w:r>
+        <w:t>, para se ligarem a um recetor pós-</w:t>
+      </w:r>
+      <w:r>
+        <w:t>sináptico</w:t>
+      </w:r>
+      <w:r>
+        <w:t xml:space="preserve">. </w:t>
+      </w:r>
+      <w:r>
+        <w:t>Os</w:t>
+      </w:r>
+      <w:r>
+        <w:t xml:space="preserve"> </w:t>
+      </w:r>
+      <w:r>
+        <w:lastRenderedPageBreak/>
+        <w:t xml:space="preserve">principais sistemas </w:t>
+      </w:r>
+      <w:r>
+        <w:t>neuronais</w:t>
+      </w:r>
+      <w:r>
+        <w:t xml:space="preserve"> e os seus respetivos neurotransmissores </w:t>
+      </w:r>
+      <w:r>
+        <w:t>estão e</w:t>
+      </w:r>
+      <w:r>
+        <w:t xml:space="preserve">xpostos </w:t>
+      </w:r>
+      <w:r>
+        <w:t xml:space="preserve">na </w:t>
+      </w:r>
+      <w:r>
+        <w:fldChar w:fldCharType="begin"/>
+      </w:r>
+      <w:r>
+        <w:instrText xml:space="preserve"> REF _Ref68624398 \h </w:instrText>
+      </w:r>
+      <w:r>
+        <w:fldChar w:fldCharType="separate"/>
+      </w:r>
+      <w:r>
+        <w:t xml:space="preserve">Tabela </w:t>
+      </w:r>
+      <w:r>
+        <w:rPr>
+          <w:noProof/>
+        </w:rPr>
+        <w:t>2</w:t>
+      </w:r>
+      <w:r>
+        <w:fldChar w:fldCharType="end"/>
+      </w:r>
+      <w:r>
+        <w:t xml:space="preserve"> </w:t>
+      </w:r>
+      <w:r>
+        <w:fldChar w:fldCharType="begin" w:fldLock="1"/>
+      </w:r>
+      <w:r>
+        <w:instrText>ADDIN CSL_CITATION {"citationItems":[{"id":"ITEM-1","itemData":{"DOI":"10.1159/000207490","ISSN":"03785866","PMID":"19372683","abstract":"Defects in the development of the brain have a profound impact on mature brain functions and underlying psychopathology. Classical neurotransmitters and neuromodulators, such as dopamine, serotonin, norepinephrine, acetylcholine, glutamate and GABA, have pleiotropic effects during brain development. In other words, these molecules produce multiple diverse effects to serve as regulators of distinct cellular functions at different times in neurodevelopment. These systems are impacted upon by abuse of a variety of illicit drugs, neurotherapeutics and environmental contaminants. In this review, we describe the impact of drugs and chemicals on brain formation and function in animal models and in human populations, highlighting sensitive periods and effects that may not emerge until later in life. Copyright © 2009 S. Karger AG, Basel.","author":[{"dropping-particle":"","family":"Frederick","given":"Aliya L.","non-dropping-particle":"","parse-names":false,"suffix":""},{"dropping-particle":"","family":"Stanwood","given":"Gregg D.","non-dropping-particle":"","parse-names":false,"suffix":""}],"container-title":"Developmental Neuroscience","id":"ITEM-1","issue":"1-2","issued":{"date-parts":[["2009"]]},"note":"Q2","page":"7-22","title":"Drugs, biogenic amine targets and the developing brain","type":"article-journal","volume":"31"},"uris":["http://www.mendeley.com/documents/?uuid=73a321b9-49f0-40ba-b350-9b6110f2638c"]}],"mendeley":{"formattedCitation":"(Frederick &amp; Stanwood, 2009)","plainTextFormattedCitation":"(Frederick &amp; Stanwood, 2009)"},"properties":{"noteIndex":0},"schema":"https://github.com/citation-style-language/schema/raw/master/csl-citation.json"}</w:instrText>
+      </w:r>
+      <w:r>
+        <w:fldChar w:fldCharType="separate"/>
+      </w:r>
+      <w:r>
+        <w:rPr>
+          <w:noProof/>
+        </w:rPr>
+        <w:t>(Frederick &amp; Stanwood, 2009)</w:t>
+      </w:r>
+      <w:r>
+        <w:fldChar w:fldCharType="end"/>
+      </w:r>
+      <w:r>
+        <w:t xml:space="preserve">. </w:t>
+      </w:r>
+    </w:p>
+    <w:p/>
+    <w:p>
+      <w:pPr>
+        <w:pStyle w:val="Caption"/>
+        <w:keepNext/>
+      </w:pPr>
+      <w:bookmarkStart w:id="26" w:name="_Ref68624398"/>
+      <w:r>
+        <w:t xml:space="preserve">Tabela </w:t>
+      </w:r>
+      <w:r>
+        <w:fldChar w:fldCharType="begin"/>
+      </w:r>
+      <w:r>
+        <w:instrText xml:space="preserve"> SEQ Tabela \* ARABIC </w:instrText>
+      </w:r>
+      <w:r>
+        <w:fldChar w:fldCharType="separate"/>
+      </w:r>
+      <w:r>
+        <w:rPr>
+          <w:noProof/>
+        </w:rPr>
+        <w:t>2</w:t>
+      </w:r>
+      <w:r>
+        <w:fldChar w:fldCharType="end"/>
+      </w:r>
+      <w:bookmarkEnd w:id="26"/>
+      <w:r>
+        <w:t xml:space="preserve"> - Sistema neuronal e respetivos neurotransmissores</w:t>
+      </w:r>
+    </w:p>
+    <w:tbl>
+      <w:tblPr>
+        <w:tblStyle w:val="TableGrid"/>
+        <w:tblW w:w="0" w:type="auto"/>
+        <w:tblLook w:val="04A0" w:firstRow="1" w:lastRow="0" w:firstColumn="1" w:lastColumn="0" w:noHBand="0" w:noVBand="1"/>
+      </w:tblPr>
+      <w:tblGrid>
+        <w:gridCol w:w="2263"/>
+        <w:gridCol w:w="2263"/>
+        <w:gridCol w:w="4116"/>
+      </w:tblGrid>
+      <w:tr>
+        <w:tc>
+          <w:tcPr>
+            <w:tcW w:w="2263" w:type="dxa"/>
+          </w:tcPr>
+          <w:p>
+            <w:r>
+              <w:t xml:space="preserve">Sistema neuronal </w:t>
+            </w:r>
+          </w:p>
+        </w:tc>
+        <w:tc>
+          <w:tcPr>
+            <w:tcW w:w="2263" w:type="dxa"/>
+          </w:tcPr>
+          <w:p>
+            <w:r>
+              <w:t xml:space="preserve">Neurotransmissor </w:t>
+            </w:r>
+          </w:p>
+        </w:tc>
+        <w:tc>
+          <w:tcPr>
+            <w:tcW w:w="4116" w:type="dxa"/>
+          </w:tcPr>
+          <w:p>
+            <w:r>
+              <w:t xml:space="preserve">Função </w:t>
+            </w:r>
+          </w:p>
+        </w:tc>
+      </w:tr>
+      <w:tr>
+        <w:tc>
+          <w:tcPr>
+            <w:tcW w:w="2263" w:type="dxa"/>
+          </w:tcPr>
+          <w:p>
+            <w:r>
+              <w:t xml:space="preserve">Colinérgico </w:t>
+            </w:r>
+          </w:p>
+        </w:tc>
+        <w:tc>
+          <w:tcPr>
+            <w:tcW w:w="2263" w:type="dxa"/>
+          </w:tcPr>
+          <w:p>
+            <w:r>
+              <w:t>Acetilcolina</w:t>
+            </w:r>
+          </w:p>
+        </w:tc>
+        <w:tc>
+          <w:tcPr>
+            <w:tcW w:w="4116" w:type="dxa"/>
+          </w:tcPr>
+          <w:p>
+            <w:r>
+              <w:t>Auxilio na a</w:t>
+            </w:r>
+            <w:r>
+              <w:t xml:space="preserve">prendizagem, memória e </w:t>
+            </w:r>
+            <w:r>
+              <w:t xml:space="preserve">cognição; Estimulação da vasodilatação </w:t>
+            </w:r>
+          </w:p>
+        </w:tc>
+      </w:tr>
+      <w:tr>
+        <w:tc>
+          <w:tcPr>
+            <w:tcW w:w="2263" w:type="dxa"/>
+          </w:tcPr>
+          <w:p>
+            <w:proofErr w:type="spellStart"/>
+            <w:r>
+              <w:t>Noradrenérgico</w:t>
+            </w:r>
+            <w:proofErr w:type="spellEnd"/>
+          </w:p>
+        </w:tc>
+        <w:tc>
+          <w:tcPr>
+            <w:tcW w:w="2263" w:type="dxa"/>
+          </w:tcPr>
+          <w:p>
+            <w:r>
+              <w:t>Noradrenalina</w:t>
+            </w:r>
+          </w:p>
+        </w:tc>
+        <w:tc>
+          <w:tcPr>
+            <w:tcW w:w="4116" w:type="dxa"/>
+          </w:tcPr>
+          <w:p>
+            <w:r>
+              <w:t>Co</w:t>
+            </w:r>
+            <w:r>
+              <w:t>ntrolo da ansiedade</w:t>
+            </w:r>
+            <w:r>
+              <w:t>, humor</w:t>
+            </w:r>
+            <w:r>
+              <w:t>, atenção</w:t>
+            </w:r>
+            <w:r>
+              <w:t xml:space="preserve"> e comportamento</w:t>
+            </w:r>
+            <w:r>
+              <w:t xml:space="preserve">s alimentares </w:t>
+            </w:r>
+          </w:p>
+        </w:tc>
+      </w:tr>
+      <w:tr>
+        <w:tc>
+          <w:tcPr>
+            <w:tcW w:w="2263" w:type="dxa"/>
+          </w:tcPr>
+          <w:p>
+            <w:proofErr w:type="spellStart"/>
+            <w:r>
+              <w:t>Dopaminérgico</w:t>
+            </w:r>
+            <w:proofErr w:type="spellEnd"/>
+          </w:p>
+        </w:tc>
+        <w:tc>
+          <w:tcPr>
+            <w:tcW w:w="2263" w:type="dxa"/>
+          </w:tcPr>
+          <w:p>
+            <w:r>
+              <w:t>Dopamina</w:t>
+            </w:r>
+          </w:p>
+        </w:tc>
+        <w:tc>
+          <w:tcPr>
+            <w:tcW w:w="4116" w:type="dxa"/>
+          </w:tcPr>
+          <w:p>
+            <w:pPr>
+              <w:spacing w:after="0" w:line="240" w:lineRule="auto"/>
+              <w:contextualSpacing w:val="0"/>
+              <w:jc w:val="left"/>
+              <w:rPr>
+                <w:rFonts w:ascii="Times New Roman" w:hAnsi="Times New Roman"/>
+                <w:szCs w:val="24"/>
+              </w:rPr>
+            </w:pPr>
+            <w:r>
+              <w:t>R</w:t>
+            </w:r>
+            <w:r>
+              <w:t>egulação dos sistemas: endócrino, límbico e cardiovascular</w:t>
+            </w:r>
+          </w:p>
+          <w:p/>
+        </w:tc>
+      </w:tr>
+      <w:tr>
+        <w:tc>
+          <w:tcPr>
+            <w:tcW w:w="2263" w:type="dxa"/>
+          </w:tcPr>
+          <w:p>
+            <w:proofErr w:type="spellStart"/>
+            <w:r>
+              <w:t>Serotoninérgico</w:t>
+            </w:r>
+            <w:proofErr w:type="spellEnd"/>
+            <w:r>
+              <w:t xml:space="preserve"> </w:t>
+            </w:r>
+          </w:p>
+        </w:tc>
+        <w:tc>
+          <w:tcPr>
+            <w:tcW w:w="2263" w:type="dxa"/>
+          </w:tcPr>
+          <w:p>
+            <w:r>
+              <w:t>Serotonina</w:t>
+            </w:r>
+          </w:p>
+        </w:tc>
+        <w:tc>
+          <w:tcPr>
+            <w:tcW w:w="4116" w:type="dxa"/>
+          </w:tcPr>
+          <w:p>
+            <w:pPr>
+              <w:spacing w:after="0" w:line="240" w:lineRule="auto"/>
+              <w:contextualSpacing w:val="0"/>
+              <w:jc w:val="left"/>
+              <w:rPr>
+                <w:rFonts w:ascii="Times New Roman" w:hAnsi="Times New Roman"/>
+                <w:szCs w:val="24"/>
+              </w:rPr>
+            </w:pPr>
+            <w:r>
+              <w:t>C</w:t>
+            </w:r>
+            <w:r>
+              <w:t>ontrola o estado de alerta, o ciclo do sono, o humor e o modo como o cérebro processa informações sensoriais e as emoções</w:t>
+            </w:r>
+          </w:p>
+        </w:tc>
+      </w:tr>
+    </w:tbl>
+    <w:p/>
+    <w:p/>
+    <w:p>
+      <w:pPr>
+        <w:ind w:firstLine="720"/>
+      </w:pPr>
+      <w:r>
+        <w:t>O</w:t>
+      </w:r>
+      <w:r>
+        <w:t xml:space="preserve"> </w:t>
+      </w:r>
+      <w:r>
+        <w:t>principal mecanismo que se pensa estar envolvido relaciona-se com a acetilcolina e o seu</w:t>
+      </w:r>
+      <w:r>
+        <w:t xml:space="preserve"> </w:t>
+      </w:r>
+      <w:r>
+        <w:t>papel na consciência, atenção e cognição, particularmente através dos recetores M1. Défices</w:t>
+      </w:r>
+      <w:r>
+        <w:t xml:space="preserve"> </w:t>
+      </w:r>
+      <w:r>
+        <w:t>ao nível da estimulação colinérgica terão, então, um papel preponderante na génese da</w:t>
+      </w:r>
+      <w:r>
+        <w:t xml:space="preserve"> </w:t>
+      </w:r>
+      <w:r>
+        <w:t xml:space="preserve">sintomatologia característica do </w:t>
+      </w:r>
+      <w:proofErr w:type="spellStart"/>
+      <w:r>
+        <w:rPr>
+          <w:i/>
+          <w:iCs/>
+        </w:rPr>
+        <w:t>delirium</w:t>
+      </w:r>
+      <w:proofErr w:type="spellEnd"/>
+      <w:r>
+        <w:t>, nomeadamente perturbações da consciência, atenção</w:t>
+      </w:r>
+      <w:r>
+        <w:t xml:space="preserve"> </w:t>
+      </w:r>
+      <w:r>
+        <w:t>e cognição. Assim, é de esperar que fármacos anticolinérgicos constituam fatores de risco,</w:t>
+      </w:r>
+      <w:r>
+        <w:t xml:space="preserve"> </w:t>
+      </w:r>
+      <w:r>
+        <w:t>bem como outros fármacos que tenham também capacidade de ligação ao recetores</w:t>
+      </w:r>
+      <w:r>
+        <w:t xml:space="preserve"> </w:t>
+      </w:r>
+      <w:r>
+        <w:t xml:space="preserve">muscarínicos, como a </w:t>
+      </w:r>
+      <w:proofErr w:type="spellStart"/>
+      <w:r>
+        <w:t>furosemida</w:t>
+      </w:r>
+      <w:proofErr w:type="spellEnd"/>
+      <w:r>
+        <w:t xml:space="preserve">, digoxina, </w:t>
+      </w:r>
+      <w:proofErr w:type="spellStart"/>
+      <w:r>
+        <w:t>ciprofloxacina</w:t>
+      </w:r>
+      <w:proofErr w:type="spellEnd"/>
+      <w:r>
+        <w:t>(18).</w:t>
+      </w:r>
+    </w:p>
+    <w:p/>
+    <w:p>
+      <w:r>
+        <w:t xml:space="preserve">No </w:t>
+      </w:r>
+      <w:proofErr w:type="spellStart"/>
+      <w:r>
+        <w:rPr>
+          <w:i/>
+          <w:iCs/>
+        </w:rPr>
+        <w:t>delirium</w:t>
+      </w:r>
+      <w:proofErr w:type="spellEnd"/>
+      <w:r>
+        <w:t>, tanto a qualidade como a quantidade</w:t>
+      </w:r>
+      <w:r>
+        <w:t xml:space="preserve"> de consciência</w:t>
+      </w:r>
+      <w:r>
+        <w:t xml:space="preserve"> podem estar afetadas, sendo</w:t>
+      </w:r>
+      <w:r>
+        <w:t xml:space="preserve"> </w:t>
+      </w:r>
+      <w:r>
+        <w:t xml:space="preserve">este distúrbio resultante de uma conexão alterada entre as redes corticais e </w:t>
+      </w:r>
+      <w:proofErr w:type="spellStart"/>
+      <w:r>
+        <w:t>corticotalâmicas</w:t>
+      </w:r>
+      <w:proofErr w:type="spellEnd"/>
+      <w:r>
+        <w:t>.</w:t>
+      </w:r>
+      <w:r>
+        <w:t xml:space="preserve"> </w:t>
+      </w:r>
+      <w:r>
+        <w:t>Pensa-se que a ação inibitória seja preponderante para a redução da eficácia desta conexão,</w:t>
+      </w:r>
+      <w:r>
+        <w:t xml:space="preserve"> </w:t>
+      </w:r>
+      <w:r>
+        <w:t>resultando no distúrbio da consciência que ocorre neste quadro clínico. O aumento da</w:t>
+      </w:r>
+      <w:r>
+        <w:t xml:space="preserve"> </w:t>
+      </w:r>
+      <w:r>
+        <w:t>libertação de GABA parece ter um papel importante na perda de consciência que ocorre</w:t>
+      </w:r>
+      <w:r>
+        <w:t xml:space="preserve"> </w:t>
+      </w:r>
+      <w:r>
+        <w:t>durante o sono não-REM por reduzir a conexão entre as redes supramencionadas. Para além</w:t>
+      </w:r>
+      <w:r>
+        <w:t xml:space="preserve"> </w:t>
+      </w:r>
+      <w:r>
+        <w:t xml:space="preserve">disso, medicação </w:t>
+      </w:r>
+      <w:proofErr w:type="spellStart"/>
+      <w:r>
+        <w:t>GABAérgica</w:t>
+      </w:r>
+      <w:proofErr w:type="spellEnd"/>
+      <w:r>
+        <w:t>, nomeadamente benzodiazepinas, são fatores importantes de</w:t>
+      </w:r>
+      <w:r>
+        <w:t xml:space="preserve"> </w:t>
+      </w:r>
+      <w:r>
+        <w:t xml:space="preserve">precipitação de </w:t>
+      </w:r>
+      <w:proofErr w:type="spellStart"/>
+      <w:r>
+        <w:rPr>
+          <w:i/>
+          <w:iCs/>
+        </w:rPr>
+        <w:t>delirium</w:t>
+      </w:r>
+      <w:proofErr w:type="spellEnd"/>
+      <w:r>
+        <w:t>, contribuindo para sustentar a hipótese de as alterações de</w:t>
+      </w:r>
+      <w:r>
+        <w:t xml:space="preserve"> </w:t>
+      </w:r>
+      <w:r>
+        <w:t xml:space="preserve">consciência assentarem na redução da conexão entre as redes corticais e </w:t>
+      </w:r>
+      <w:proofErr w:type="spellStart"/>
+      <w:r>
+        <w:t>corticotalâmicas</w:t>
+      </w:r>
+      <w:proofErr w:type="spellEnd"/>
+      <w:r>
+        <w:t>(20).</w:t>
+      </w:r>
+    </w:p>
+    <w:p/>
+    <w:p>
+      <w:pPr>
+        <w:spacing w:after="0" w:line="240" w:lineRule="auto"/>
+        <w:contextualSpacing w:val="0"/>
+        <w:jc w:val="left"/>
+        <w:rPr>
+          <w:rFonts w:ascii="Times New Roman" w:hAnsi="Times New Roman"/>
+          <w:szCs w:val="24"/>
+          <w:lang w:val="en-GB" w:eastAsia="en-GB"/>
+        </w:rPr>
+      </w:pPr>
+      <w:r>
+        <w:rPr>
+          <w:rFonts w:ascii="Times New Roman" w:hAnsi="Times New Roman"/>
+          <w:szCs w:val="24"/>
+          <w:lang w:val="en-GB" w:eastAsia="en-GB"/>
+        </w:rPr>
+        <w:lastRenderedPageBreak/>
+        <w:br/>
+      </w:r>
+    </w:p>
+    <w:p/>
+    <w:p/>
+    <w:p/>
+    <w:p/>
+    <w:p>
+      <w:pPr>
+        <w:rPr>
+          <w:lang w:val="en-GB"/>
+        </w:rPr>
+      </w:pPr>
+    </w:p>
+    <w:p>
+      <w:pPr>
+        <w:rPr>
+          <w:lang w:val="en-GB"/>
+        </w:rPr>
+      </w:pPr>
+    </w:p>
+    <w:p>
+      <w:pPr>
+        <w:rPr>
+          <w:lang w:val="en-GB"/>
+        </w:rPr>
+      </w:pPr>
+    </w:p>
+    <w:p>
+      <w:pPr>
+        <w:rPr>
+          <w:lang w:val="en-GB"/>
+        </w:rPr>
+      </w:pPr>
+    </w:p>
+    <w:p>
+      <w:pPr>
+        <w:rPr>
+          <w:lang w:val="en-GB"/>
+        </w:rPr>
+      </w:pPr>
+    </w:p>
+    <w:p>
+      <w:pPr>
         <w:pStyle w:val="Heading3"/>
       </w:pPr>
-      <w:bookmarkStart w:id="26" w:name="_Toc61364884"/>
+      <w:bookmarkStart w:id="27" w:name="_Toc61364884"/>
       <w:proofErr w:type="spellStart"/>
       <w:r>
         <w:t>Delirium</w:t>
@@ -11092,7 +12310,7 @@
       <w:r>
         <w:t xml:space="preserve"> devido a uma condição médica</w:t>
       </w:r>
-      <w:bookmarkEnd w:id="26"/>
+      <w:bookmarkEnd w:id="27"/>
     </w:p>
     <w:p>
       <w:pPr>
@@ -11111,7 +12329,6 @@
     </w:p>
     <w:p>
       <w:r>
-        <w:lastRenderedPageBreak/>
         <w:t xml:space="preserve">As infeções, sobretudo infeção urinária e pneumonia mas também septicémia, são, a par dos efeitos colaterais dos fármacos, das causas mais frequentemente reportadas de </w:t>
       </w:r>
       <w:proofErr w:type="spellStart"/>
@@ -11127,53 +12344,6 @@
     <w:p>
       <w:r>
         <w:t xml:space="preserve">A própria febre pode causar </w:t>
-      </w:r>
-      <w:proofErr w:type="spellStart"/>
-      <w:r>
-        <w:t>delirium</w:t>
-      </w:r>
-      <w:proofErr w:type="spellEnd"/>
-      <w:r>
-        <w:t>, designadamente por infeções virais ou mesmo causas não infeciosas.[52] Traumatismo, choque e doença grave com falência orgânica são outros fatores sistémicos potencialmente implicados.[5, 7, 32, 38]</w:t>
-      </w:r>
-    </w:p>
-    <w:p/>
-    <w:p>
-      <w:r>
-        <w:t xml:space="preserve">As causas mais comuns de </w:t>
-      </w:r>
-      <w:proofErr w:type="spellStart"/>
-      <w:r>
-        <w:t>delirium</w:t>
-      </w:r>
-      <w:proofErr w:type="spellEnd"/>
-      <w:r>
-        <w:t xml:space="preserve"> nos pacientes oncológicos são alterações metabólicas como </w:t>
-      </w:r>
-      <w:proofErr w:type="spellStart"/>
-      <w:r>
-        <w:t>hipercalcémia</w:t>
-      </w:r>
-      <w:proofErr w:type="spellEnd"/>
-      <w:r>
-        <w:t xml:space="preserve"> (devido a metástases ósseas) e hipoglicémia, desidratação, insuficiência hepática ou renal</w:t>
-      </w:r>
-      <w:r>
-        <w:t xml:space="preserve"> </w:t>
-      </w:r>
-      <w:r>
-        <w:t>21, 36]</w:t>
-      </w:r>
-    </w:p>
-    <w:p/>
-    <w:p>
-      <w:r>
-        <w:t xml:space="preserve">Neurológica </w:t>
-      </w:r>
-    </w:p>
-    <w:p>
-      <w:r>
-        <w:t xml:space="preserve">A maioria das causas de </w:t>
       </w:r>
       <w:proofErr w:type="spellStart"/>
       <w:r>
@@ -11185,7 +12355,46 @@
       </w:r>
       <w:proofErr w:type="spellEnd"/>
       <w:r>
-        <w:t xml:space="preserve"> encontra-se fora do SNC, devendo estas ser primeiramente investigadas na ausência de suspeição clínica nesse sentido.[46] Porém, a afeção do SNC é, como se percebe, uma causa importante de </w:t>
+        <w:t>, designadamente por infeções virais ou mesmo causas não infeciosas.[52] Traumatismo, choque e doença grave com falência orgânica são outros fatores sistémicos potencialmente implicados.[5, 7, 32, 38]</w:t>
+      </w:r>
+    </w:p>
+    <w:p/>
+    <w:p>
+      <w:r>
+        <w:t xml:space="preserve">As causas mais comuns de </w:t>
+      </w:r>
+      <w:proofErr w:type="spellStart"/>
+      <w:r>
+        <w:t>delirium</w:t>
+      </w:r>
+      <w:proofErr w:type="spellEnd"/>
+      <w:r>
+        <w:t xml:space="preserve"> nos pacientes oncológicos são alterações metabólicas como </w:t>
+      </w:r>
+      <w:proofErr w:type="spellStart"/>
+      <w:r>
+        <w:t>hipercalcémia</w:t>
+      </w:r>
+      <w:proofErr w:type="spellEnd"/>
+      <w:r>
+        <w:t xml:space="preserve"> (devido a metástases ósseas) e hipoglicémia, desidratação, insuficiência hepática ou renal</w:t>
+      </w:r>
+      <w:r>
+        <w:t xml:space="preserve"> </w:t>
+      </w:r>
+      <w:r>
+        <w:t>21, 36]</w:t>
+      </w:r>
+    </w:p>
+    <w:p/>
+    <w:p>
+      <w:r>
+        <w:t xml:space="preserve">Neurológica </w:t>
+      </w:r>
+    </w:p>
+    <w:p>
+      <w:r>
+        <w:t xml:space="preserve">A maioria das causas de </w:t>
       </w:r>
       <w:proofErr w:type="spellStart"/>
       <w:r>
@@ -11197,7 +12406,7 @@
       </w:r>
       <w:proofErr w:type="spellEnd"/>
       <w:r>
-        <w:t xml:space="preserve">, quer seja por traumatismo, infeção, AVC, hemorragia, neoplasia ou epilepsia.[7] Confusão mental ou </w:t>
+        <w:t xml:space="preserve"> encontra-se fora do SNC, devendo estas ser primeiramente investigadas na ausência de suspeição clínica nesse sentido.[46] Porém, a afeção do SNC é, como se percebe, uma causa importante de </w:t>
       </w:r>
       <w:proofErr w:type="spellStart"/>
       <w:r>
@@ -11209,7 +12418,7 @@
       </w:r>
       <w:proofErr w:type="spellEnd"/>
       <w:r>
-        <w:t xml:space="preserve"> podem ocorrer como uma consequência não específica de qualquer AVC, desaparecendo geralmente dentro de 24 a 48 horas.[54] Confusão mental ou </w:t>
+        <w:t xml:space="preserve">, quer seja por traumatismo, infeção, AVC, hemorragia, neoplasia ou epilepsia.[7] Confusão mental ou </w:t>
       </w:r>
       <w:proofErr w:type="spellStart"/>
       <w:r>
@@ -11221,34 +12430,7 @@
       </w:r>
       <w:proofErr w:type="spellEnd"/>
       <w:r>
-        <w:t xml:space="preserve"> mais prolongados podem ocorrer em </w:t>
-      </w:r>
-      <w:proofErr w:type="spellStart"/>
-      <w:r>
-        <w:t>AVCs</w:t>
-      </w:r>
-      <w:proofErr w:type="spellEnd"/>
-      <w:r>
-        <w:t xml:space="preserve"> hemorrágicos ou, no caso dos </w:t>
-      </w:r>
-      <w:proofErr w:type="spellStart"/>
-      <w:r>
-        <w:t>AVCs</w:t>
-      </w:r>
-      <w:proofErr w:type="spellEnd"/>
-      <w:r>
-        <w:t xml:space="preserve"> isquémicos, sobretudo no território da artéria cerebral posterior no hemisfério não dominante, afetando estruturas relacionadas com a atenção e consciência, frequentemente associados a perda de campo visual e agitação.[5]</w:t>
-      </w:r>
-    </w:p>
-    <w:p/>
-    <w:p>
-      <w:r>
-        <w:t>Vascular</w:t>
-      </w:r>
-    </w:p>
-    <w:p>
-      <w:r>
-        <w:t xml:space="preserve">Múltiplas causas vasculares podem causar </w:t>
+        <w:t xml:space="preserve"> podem ocorrer como uma consequência não específica de qualquer AVC, desaparecendo geralmente dentro de 24 a 48 horas.[54] Confusão mental ou </w:t>
       </w:r>
       <w:proofErr w:type="spellStart"/>
       <w:r>
@@ -11260,12 +12442,38 @@
       </w:r>
       <w:proofErr w:type="spellEnd"/>
       <w:r>
-        <w:t xml:space="preserve"> (tabela 5), com ou sem afeção neurológica direta.[7]</w:t>
-      </w:r>
-    </w:p>
-    <w:p>
-      <w:r>
-        <w:t xml:space="preserve">A anemia, insuficiência cardíaca congestiva (ICC), arritmias cardíacas e choque podem causar </w:t>
+        <w:t xml:space="preserve"> </w:t>
+      </w:r>
+      <w:r>
+        <w:lastRenderedPageBreak/>
+        <w:t xml:space="preserve">mais prolongados podem ocorrer em </w:t>
+      </w:r>
+      <w:proofErr w:type="spellStart"/>
+      <w:r>
+        <w:t>AVCs</w:t>
+      </w:r>
+      <w:proofErr w:type="spellEnd"/>
+      <w:r>
+        <w:t xml:space="preserve"> hemorrágicos ou, no caso dos </w:t>
+      </w:r>
+      <w:proofErr w:type="spellStart"/>
+      <w:r>
+        <w:t>AVCs</w:t>
+      </w:r>
+      <w:proofErr w:type="spellEnd"/>
+      <w:r>
+        <w:t xml:space="preserve"> isquémicos, sobretudo no território da artéria cerebral posterior no hemisfério não dominante, afetando estruturas relacionadas com a atenção e consciência, frequentemente associados a perda de campo visual e agitação.[5]</w:t>
+      </w:r>
+    </w:p>
+    <w:p/>
+    <w:p>
+      <w:r>
+        <w:t>Vascular</w:t>
+      </w:r>
+    </w:p>
+    <w:p>
+      <w:r>
+        <w:t xml:space="preserve">Múltiplas causas vasculares podem causar </w:t>
       </w:r>
       <w:proofErr w:type="spellStart"/>
       <w:r>
@@ -11277,15 +12485,12 @@
       </w:r>
       <w:proofErr w:type="spellEnd"/>
       <w:r>
-        <w:t xml:space="preserve"> pois constituem fundamentalmente estados de </w:t>
-      </w:r>
-      <w:proofErr w:type="spellStart"/>
-      <w:r>
-        <w:t>hipoperfusão</w:t>
-      </w:r>
-      <w:proofErr w:type="spellEnd"/>
-      <w:r>
-        <w:t xml:space="preserve">.[10] As vasculites com envolvimento cerebral são uma causa vascular mais rara, mas igualmente passível de afetar o SNC e causar </w:t>
+        <w:t xml:space="preserve"> (tabela 5), com ou sem afeção neurológica direta.[7]</w:t>
+      </w:r>
+    </w:p>
+    <w:p>
+      <w:r>
+        <w:t xml:space="preserve">A anemia, insuficiência cardíaca congestiva (ICC), arritmias cardíacas e choque podem causar </w:t>
       </w:r>
       <w:proofErr w:type="spellStart"/>
       <w:r>
@@ -11297,40 +12502,15 @@
       </w:r>
       <w:proofErr w:type="spellEnd"/>
       <w:r>
-        <w:t>.[5]</w:t>
-      </w:r>
-    </w:p>
-    <w:p/>
-    <w:p>
-      <w:r>
-        <w:t>Iatrogénica</w:t>
-      </w:r>
-    </w:p>
-    <w:p>
-      <w:r>
-        <w:t xml:space="preserve">O </w:t>
-      </w:r>
-      <w:proofErr w:type="spellStart"/>
-      <w:r>
-        <w:t>delirium</w:t>
-      </w:r>
-      <w:proofErr w:type="spellEnd"/>
-      <w:r>
-        <w:t xml:space="preserve"> pós-cirúrgico tem uma incidência que varia de 5% a 15%[25-27] e tem geralmente origem </w:t>
-      </w:r>
-      <w:proofErr w:type="spellStart"/>
-      <w:r>
-        <w:t>multifactorial</w:t>
-      </w:r>
-      <w:proofErr w:type="spellEnd"/>
-      <w:r>
-        <w:t>.[26]</w:t>
-      </w:r>
-    </w:p>
-    <w:p>
-      <w:r>
-        <w:lastRenderedPageBreak/>
-        <w:t xml:space="preserve">A fratura da anca associa-se a um risco particularmente elevado de </w:t>
+        <w:t xml:space="preserve"> pois constituem fundamentalmente estados de </w:t>
+      </w:r>
+      <w:proofErr w:type="spellStart"/>
+      <w:r>
+        <w:t>hipoperfusão</w:t>
+      </w:r>
+      <w:proofErr w:type="spellEnd"/>
+      <w:r>
+        <w:t xml:space="preserve">.[10] As vasculites com envolvimento cerebral são uma causa vascular mais rara, mas igualmente passível de afetar o SNC e causar </w:t>
       </w:r>
       <w:proofErr w:type="spellStart"/>
       <w:r>
@@ -11342,54 +12522,39 @@
       </w:r>
       <w:proofErr w:type="spellEnd"/>
       <w:r>
-        <w:t xml:space="preserve"> devido a múltiplos fatores, desde o traumatismo associado à lesão, a necessidade de internamento e cirurgia urgentes, à dor e perda de função associadas.[26]</w:t>
-      </w:r>
-    </w:p>
-    <w:p>
-      <w:pPr>
-        <w:rPr>
-          <w:lang w:val="pt-BR"/>
-        </w:rPr>
-      </w:pPr>
-    </w:p>
-    <w:p>
-      <w:pPr>
-        <w:rPr>
-          <w:lang w:val="pt-BR"/>
-        </w:rPr>
-      </w:pPr>
-    </w:p>
-    <w:p>
-      <w:pPr>
-        <w:rPr>
-          <w:lang w:val="pt-BR"/>
-        </w:rPr>
-      </w:pPr>
-    </w:p>
-    <w:p>
-      <w:pPr>
-        <w:rPr>
-          <w:lang w:val="pt-BR"/>
-        </w:rPr>
-      </w:pPr>
-    </w:p>
-    <w:p>
-      <w:pPr>
-        <w:pStyle w:val="Heading3"/>
-      </w:pPr>
-      <w:bookmarkStart w:id="27" w:name="_Toc61364885"/>
-      <w:r>
-        <w:t>Clínica</w:t>
-      </w:r>
-      <w:bookmarkEnd w:id="27"/>
-      <w:r>
-        <w:t xml:space="preserve"> </w:t>
+        <w:t>.[5]</w:t>
       </w:r>
     </w:p>
     <w:p/>
     <w:p>
       <w:r>
-        <w:t xml:space="preserve">As manifestações clínicas diagnósticas chave de </w:t>
+        <w:t>Iatrogénica</w:t>
+      </w:r>
+    </w:p>
+    <w:p>
+      <w:r>
+        <w:t xml:space="preserve">O </w:t>
+      </w:r>
+      <w:proofErr w:type="spellStart"/>
+      <w:r>
+        <w:t>delirium</w:t>
+      </w:r>
+      <w:proofErr w:type="spellEnd"/>
+      <w:r>
+        <w:t xml:space="preserve"> pós-cirúrgico tem uma incidência que varia de 5% a 15%[25-27] e tem geralmente origem </w:t>
+      </w:r>
+      <w:proofErr w:type="spellStart"/>
+      <w:r>
+        <w:t>multifactorial</w:t>
+      </w:r>
+      <w:proofErr w:type="spellEnd"/>
+      <w:r>
+        <w:t>.[26]</w:t>
+      </w:r>
+    </w:p>
+    <w:p>
+      <w:r>
+        <w:t xml:space="preserve">A fratura da anca associa-se a um risco particularmente elevado de </w:t>
       </w:r>
       <w:proofErr w:type="spellStart"/>
       <w:r>
@@ -11401,13 +12566,54 @@
       </w:r>
       <w:proofErr w:type="spellEnd"/>
       <w:r>
-        <w:t xml:space="preserve"> são, por definição (DSM-5), perturbação da consciência, com défice de atenção, e da cognição ou perceção, desenvolvidas num curto período de tempo, com curso flutuante.[7]</w:t>
+        <w:t xml:space="preserve"> devido a múltiplos fatores, desde o traumatismo associado à lesão, a necessidade de internamento e cirurgia urgentes, à dor e perda de função associadas.[26]</w:t>
+      </w:r>
+    </w:p>
+    <w:p>
+      <w:pPr>
+        <w:rPr>
+          <w:lang w:val="pt-BR"/>
+        </w:rPr>
+      </w:pPr>
+    </w:p>
+    <w:p>
+      <w:pPr>
+        <w:rPr>
+          <w:lang w:val="pt-BR"/>
+        </w:rPr>
+      </w:pPr>
+    </w:p>
+    <w:p>
+      <w:pPr>
+        <w:rPr>
+          <w:lang w:val="pt-BR"/>
+        </w:rPr>
+      </w:pPr>
+    </w:p>
+    <w:p>
+      <w:pPr>
+        <w:rPr>
+          <w:lang w:val="pt-BR"/>
+        </w:rPr>
+      </w:pPr>
+    </w:p>
+    <w:p>
+      <w:pPr>
+        <w:pStyle w:val="Heading3"/>
+      </w:pPr>
+      <w:bookmarkStart w:id="28" w:name="_Toc61364885"/>
+      <w:r>
+        <w:t>Clínica</w:t>
+      </w:r>
+      <w:bookmarkEnd w:id="28"/>
+      <w:r>
+        <w:t xml:space="preserve"> </w:t>
       </w:r>
     </w:p>
     <w:p/>
     <w:p>
       <w:r>
-        <w:t xml:space="preserve">A alteração do nível de consciência, com défice de atenção, é a característica essencial, mais consistente, do </w:t>
+        <w:t xml:space="preserve">As manifestações clínicas diagnósticas chave de </w:t>
       </w:r>
       <w:proofErr w:type="spellStart"/>
       <w:r>
@@ -11419,7 +12625,29 @@
       </w:r>
       <w:proofErr w:type="spellEnd"/>
       <w:r>
-        <w:t>.[4] O paciente manifesta dificuldade em dirigir, focar, manter e desviar a atenção: apresenta dificuldade em manter um diálogo ou cumprir ordens, distraindo-se facilmente com estímulos pouco revelantes, levando à necessidade de repetição de perguntas aquando da entrevista médica, e não raramente, persevera com respostas em relação às perguntas já realizadas.[16]</w:t>
+        <w:t xml:space="preserve"> são, por definição (DSM-5), perturbação da consciência, com défice de atenção, e da cognição ou perceção, desenvolvidas num curto período de tempo, com curso flutuante.[7]</w:t>
+      </w:r>
+    </w:p>
+    <w:p/>
+    <w:p>
+      <w:r>
+        <w:t xml:space="preserve">A alteração do nível de consciência, com défice de atenção, é a característica essencial, mais consistente, do </w:t>
+      </w:r>
+      <w:proofErr w:type="spellStart"/>
+      <w:r>
+        <w:rPr>
+          <w:i/>
+          <w:iCs/>
+        </w:rPr>
+        <w:t>delirium</w:t>
+      </w:r>
+      <w:proofErr w:type="spellEnd"/>
+      <w:r>
+        <w:t xml:space="preserve">.[4] O paciente manifesta dificuldade em dirigir, focar, manter e desviar a atenção: apresenta dificuldade em manter um diálogo ou cumprir ordens, distraindo-se facilmente com estímulos pouco </w:t>
+      </w:r>
+      <w:r>
+        <w:lastRenderedPageBreak/>
+        <w:t>revelantes, levando à necessidade de repetição de perguntas aquando da entrevista médica, e não raramente, persevera com respostas em relação às perguntas já realizadas.[16]</w:t>
       </w:r>
     </w:p>
     <w:p/>
@@ -11490,7 +12718,7 @@
       <w:pPr>
         <w:pStyle w:val="Heading3"/>
       </w:pPr>
-      <w:bookmarkStart w:id="28" w:name="_Toc61364886"/>
+      <w:bookmarkStart w:id="29" w:name="_Toc61364886"/>
       <w:r>
         <w:t xml:space="preserve">Subtipos clínicos de </w:t>
       </w:r>
@@ -11498,7 +12726,7 @@
       <w:r>
         <w:t>delirium</w:t>
       </w:r>
-      <w:bookmarkEnd w:id="28"/>
+      <w:bookmarkEnd w:id="29"/>
       <w:proofErr w:type="spellEnd"/>
     </w:p>
     <w:p/>
@@ -11544,11 +12772,11 @@
       <w:pPr>
         <w:pStyle w:val="Heading3"/>
       </w:pPr>
-      <w:bookmarkStart w:id="29" w:name="_Toc61364887"/>
+      <w:bookmarkStart w:id="30" w:name="_Toc61364887"/>
       <w:r>
         <w:t>Diagnóstico</w:t>
       </w:r>
-      <w:bookmarkEnd w:id="29"/>
+      <w:bookmarkEnd w:id="30"/>
       <w:r>
         <w:t xml:space="preserve"> </w:t>
       </w:r>
@@ -11627,7 +12855,6 @@
     <w:p/>
     <w:p>
       <w:r>
-        <w:lastRenderedPageBreak/>
         <w:t xml:space="preserve">O diagnóstico de </w:t>
       </w:r>
       <w:proofErr w:type="spellStart"/>
@@ -11667,11 +12894,11 @@
       <w:pPr>
         <w:pStyle w:val="Heading3"/>
       </w:pPr>
-      <w:bookmarkStart w:id="30" w:name="_Toc61364888"/>
+      <w:bookmarkStart w:id="31" w:name="_Toc61364888"/>
       <w:r>
         <w:t>Critérios de diagnóstico</w:t>
       </w:r>
-      <w:bookmarkEnd w:id="30"/>
+      <w:bookmarkEnd w:id="31"/>
       <w:r>
         <w:t xml:space="preserve"> </w:t>
       </w:r>
@@ -11727,6 +12954,7 @@
     </w:p>
     <w:p>
       <w:r>
+        <w:lastRenderedPageBreak/>
         <w:t xml:space="preserve">O CAM encontra-se validado para a língua portuguesa,[57] bem como adaptado para uso em </w:t>
       </w:r>
       <w:proofErr w:type="spellStart"/>
@@ -11768,6 +12996,10 @@
       </w:r>
       <w:proofErr w:type="spellStart"/>
       <w:r>
+        <w:rPr>
+          <w:i/>
+          <w:iCs/>
+        </w:rPr>
         <w:t>delirium</w:t>
       </w:r>
       <w:proofErr w:type="spellEnd"/>
@@ -12196,11 +13428,11 @@
       <w:pPr>
         <w:pStyle w:val="Heading3"/>
       </w:pPr>
-      <w:bookmarkStart w:id="31" w:name="_Toc61364889"/>
+      <w:bookmarkStart w:id="32" w:name="_Toc61364889"/>
       <w:r>
         <w:t>Prognóstico</w:t>
       </w:r>
-      <w:bookmarkEnd w:id="31"/>
+      <w:bookmarkEnd w:id="32"/>
       <w:r>
         <w:t xml:space="preserve"> </w:t>
       </w:r>
@@ -12248,7 +13480,6 @@
         <w:jc w:val="left"/>
       </w:pPr>
       <w:r>
-        <w:lastRenderedPageBreak/>
         <w:br w:type="page"/>
       </w:r>
     </w:p>
@@ -12264,7 +13495,7 @@
           <w:lang w:val="pt-PT"/>
         </w:rPr>
       </w:pPr>
-      <w:bookmarkStart w:id="32" w:name="_Toc61364890"/>
+      <w:bookmarkStart w:id="33" w:name="_Toc61364890"/>
       <w:r>
         <w:rPr>
           <w:lang w:val="pt-PT"/>
@@ -12272,7 +13503,7 @@
         <w:lastRenderedPageBreak/>
         <w:t>Apresentação do caso de estudo</w:t>
       </w:r>
-      <w:bookmarkEnd w:id="32"/>
+      <w:bookmarkEnd w:id="33"/>
       <w:r>
         <w:rPr>
           <w:lang w:val="pt-PT"/>
@@ -12612,14 +13843,14 @@
           <w:lang w:val="pt-PT"/>
         </w:rPr>
       </w:pPr>
-      <w:bookmarkStart w:id="33" w:name="_Toc61364891"/>
+      <w:bookmarkStart w:id="34" w:name="_Toc61364891"/>
       <w:r>
         <w:rPr>
           <w:lang w:val="pt-PT"/>
         </w:rPr>
         <w:t>Modelação</w:t>
       </w:r>
-      <w:bookmarkEnd w:id="33"/>
+      <w:bookmarkEnd w:id="34"/>
       <w:r>
         <w:rPr>
           <w:lang w:val="pt-PT"/>
@@ -12681,7 +13912,7 @@
           <w:lang w:val="pt-PT"/>
         </w:rPr>
       </w:pPr>
-      <w:bookmarkStart w:id="34" w:name="_Toc61364892"/>
+      <w:bookmarkStart w:id="35" w:name="_Toc61364892"/>
       <w:r>
         <w:rPr>
           <w:lang w:val="pt-PT"/>
@@ -12694,7 +13925,7 @@
         </w:rPr>
         <w:t>onclusões</w:t>
       </w:r>
-      <w:bookmarkEnd w:id="34"/>
+      <w:bookmarkEnd w:id="35"/>
     </w:p>
     <w:p>
       <w:pPr>
@@ -12841,7 +14072,7 @@
           <w:highlight w:val="yellow"/>
         </w:rPr>
       </w:pPr>
-      <w:bookmarkStart w:id="35" w:name="_Toc61364893"/>
+      <w:bookmarkStart w:id="36" w:name="_Toc61364893"/>
       <w:r>
         <w:rPr>
           <w:lang w:val="pt-PT"/>
@@ -12855,7 +14086,7 @@
         </w:rPr>
         <w:t>rafia</w:t>
       </w:r>
-      <w:bookmarkEnd w:id="35"/>
+      <w:bookmarkEnd w:id="36"/>
     </w:p>
     <w:p>
       <w:pPr>
@@ -12878,7 +14109,7 @@
       <w:r>
         <w:rPr>
           <w:highlight w:val="yellow"/>
-          <w:lang w:val="en-GB"/>
+          <w:lang w:val="pt-BR"/>
         </w:rPr>
         <w:instrText xml:space="preserve">ADDIN Mendeley Bibliography CSL_BIBLIOGRAPHY </w:instrText>
       </w:r>
@@ -13260,7 +14491,7 @@
         <w:rPr>
           <w:noProof/>
         </w:rPr>
-        <w:t xml:space="preserve">Gaudreau, J. D., Gagnon, P., Harel, F., Roy, M. A., &amp; Tremblay, A. (2005). Psychoactive medications and risk of delirium in hospitalized cancer patients. </w:t>
+        <w:t xml:space="preserve">Frederick, A. L., &amp; Stanwood, G. D. (2009). Drugs, biogenic amine targets and the developing brain. </w:t>
       </w:r>
       <w:r>
         <w:rPr>
@@ -13268,7 +14499,7 @@
           <w:iCs/>
           <w:noProof/>
         </w:rPr>
-        <w:t>Journal of Clinical Oncology</w:t>
+        <w:t>Developmental Neuroscience</w:t>
       </w:r>
       <w:r>
         <w:rPr>
@@ -13282,13 +14513,13 @@
           <w:iCs/>
           <w:noProof/>
         </w:rPr>
-        <w:t>23</w:t>
-      </w:r>
-      <w:r>
-        <w:rPr>
-          <w:noProof/>
-        </w:rPr>
-        <w:t>(27), 6712–6718. https://doi.org/10.1200/JCO.2005.05.140</w:t>
+        <w:t>31</w:t>
+      </w:r>
+      <w:r>
+        <w:rPr>
+          <w:noProof/>
+        </w:rPr>
+        <w:t>(1–2), 7–22. https://doi.org/10.1159/000207490</w:t>
       </w:r>
     </w:p>
     <w:p>
@@ -13307,7 +14538,7 @@
         <w:rPr>
           <w:noProof/>
         </w:rPr>
-        <w:t xml:space="preserve">Gross, A. L., Jones, R. N., Habtemariam, D. A., Fong, T. G., Tommet, D., Quach, L., … Inouye, S. K. (2012). Delirium and long-term cognitive trajectory among persons with dementia. </w:t>
+        <w:t xml:space="preserve">Gaudreau, J. D., Gagnon, P., Harel, F., Roy, M. A., &amp; Tremblay, A. (2005). Psychoactive medications and risk of delirium in hospitalized cancer patients. </w:t>
       </w:r>
       <w:r>
         <w:rPr>
@@ -13315,7 +14546,7 @@
           <w:iCs/>
           <w:noProof/>
         </w:rPr>
-        <w:t>Archives of Internal Medicine</w:t>
+        <w:t>Journal of Clinical Oncology</w:t>
       </w:r>
       <w:r>
         <w:rPr>
@@ -13329,13 +14560,13 @@
           <w:iCs/>
           <w:noProof/>
         </w:rPr>
-        <w:t>172</w:t>
-      </w:r>
-      <w:r>
-        <w:rPr>
-          <w:noProof/>
-        </w:rPr>
-        <w:t>(17), 1324–1331. https://doi.org/10.1001/archinternmed.2012.3203</w:t>
+        <w:t>23</w:t>
+      </w:r>
+      <w:r>
+        <w:rPr>
+          <w:noProof/>
+        </w:rPr>
+        <w:t>(27), 6712–6718. https://doi.org/10.1200/JCO.2005.05.140</w:t>
       </w:r>
     </w:p>
     <w:p>
@@ -13354,7 +14585,7 @@
         <w:rPr>
           <w:noProof/>
         </w:rPr>
-        <w:t xml:space="preserve">Han, J. H., Eden, S., Shintani, A., Morandi, A., Schnelle, J., Dittus, R. S., … Ely, E. W. (2011). Delirium in older emergency department patients is an independent predictor of hospital length of stay. </w:t>
+        <w:t xml:space="preserve">Gross, A. L., Jones, R. N., Habtemariam, D. A., Fong, T. G., Tommet, D., Quach, L., … Inouye, S. K. (2012). Delirium and long-term cognitive trajectory among persons with dementia. </w:t>
       </w:r>
       <w:r>
         <w:rPr>
@@ -13362,7 +14593,7 @@
           <w:iCs/>
           <w:noProof/>
         </w:rPr>
-        <w:t>Academic Emergency Medicine</w:t>
+        <w:t>Archives of Internal Medicine</w:t>
       </w:r>
       <w:r>
         <w:rPr>
@@ -13376,13 +14607,13 @@
           <w:iCs/>
           <w:noProof/>
         </w:rPr>
-        <w:t>18</w:t>
-      </w:r>
-      <w:r>
-        <w:rPr>
-          <w:noProof/>
-        </w:rPr>
-        <w:t>(5), 451–457. https://doi.org/10.1111/j.1553-2712.2011.01065.x</w:t>
+        <w:t>172</w:t>
+      </w:r>
+      <w:r>
+        <w:rPr>
+          <w:noProof/>
+        </w:rPr>
+        <w:t>(17), 1324–1331. https://doi.org/10.1001/archinternmed.2012.3203</w:t>
       </w:r>
     </w:p>
     <w:p>
@@ -13401,7 +14632,7 @@
         <w:rPr>
           <w:noProof/>
         </w:rPr>
-        <w:t xml:space="preserve">Inouye, S. K., &amp; Charpentier, P. A. (1996). Precipitating factors for delirium in hospitalized elderly persons: Predictive model and interrelationship with baseline vulnerability. </w:t>
+        <w:t xml:space="preserve">Han, J. H., Eden, S., Shintani, A., Morandi, A., Schnelle, J., Dittus, R. S., … Ely, E. W. (2011). Delirium in older emergency department patients is an independent predictor of hospital length of stay. </w:t>
       </w:r>
       <w:r>
         <w:rPr>
@@ -13409,7 +14640,7 @@
           <w:iCs/>
           <w:noProof/>
         </w:rPr>
-        <w:t>Journal of the American Medical Association</w:t>
+        <w:t>Academic Emergency Medicine</w:t>
       </w:r>
       <w:r>
         <w:rPr>
@@ -13423,13 +14654,13 @@
           <w:iCs/>
           <w:noProof/>
         </w:rPr>
-        <w:t>275</w:t>
-      </w:r>
-      <w:r>
-        <w:rPr>
-          <w:noProof/>
-        </w:rPr>
-        <w:t>(11), 852–857. https://doi.org/10.1001/jama.275.11.852</w:t>
+        <w:t>18</w:t>
+      </w:r>
+      <w:r>
+        <w:rPr>
+          <w:noProof/>
+        </w:rPr>
+        <w:t>(5), 451–457. https://doi.org/10.1111/j.1553-2712.2011.01065.x</w:t>
       </w:r>
     </w:p>
     <w:p>
@@ -13448,7 +14679,7 @@
         <w:rPr>
           <w:noProof/>
         </w:rPr>
-        <w:t xml:space="preserve">Inouye, S. K., Westendorp, R. G. J., &amp; Saczynski, J. S. (2014). Delirium in elderly people. </w:t>
+        <w:t xml:space="preserve">Inouye, S. K., &amp; Charpentier, P. A. (1996). Precipitating factors for delirium in hospitalized elderly persons: Predictive model and interrelationship with baseline vulnerability. </w:t>
       </w:r>
       <w:r>
         <w:rPr>
@@ -13456,7 +14687,7 @@
           <w:iCs/>
           <w:noProof/>
         </w:rPr>
-        <w:t>The Lancet</w:t>
+        <w:t>Journal of the American Medical Association</w:t>
       </w:r>
       <w:r>
         <w:rPr>
@@ -13470,13 +14701,13 @@
           <w:iCs/>
           <w:noProof/>
         </w:rPr>
-        <w:t>383</w:t>
-      </w:r>
-      <w:r>
-        <w:rPr>
-          <w:noProof/>
-        </w:rPr>
-        <w:t>(9920), 911–922. https://doi.org/10.1016/S0140-6736(13)60688-1</w:t>
+        <w:t>275</w:t>
+      </w:r>
+      <w:r>
+        <w:rPr>
+          <w:noProof/>
+        </w:rPr>
+        <w:t>(11), 852–857. https://doi.org/10.1001/jama.275.11.852</w:t>
       </w:r>
     </w:p>
     <w:p>
@@ -13495,7 +14726,7 @@
         <w:rPr>
           <w:noProof/>
         </w:rPr>
-        <w:t xml:space="preserve">Lawlor, P. G., Gagnon, B., Mancini, I. L., Pereira, J. L., Hanson, J., Suarez-Almazor, M. E., &amp; Bruera, E. D. (2002). Occurrence, causes, and outcome of delirium in patients with advanced cancer: A prospective study. </w:t>
+        <w:t xml:space="preserve">Inouye, S. K., Westendorp, R. G. J., &amp; Saczynski, J. S. (2014). Delirium in elderly people. </w:t>
       </w:r>
       <w:r>
         <w:rPr>
@@ -13503,7 +14734,7 @@
           <w:iCs/>
           <w:noProof/>
         </w:rPr>
-        <w:t>Archives of Internal Medicine</w:t>
+        <w:t>The Lancet</w:t>
       </w:r>
       <w:r>
         <w:rPr>
@@ -13517,13 +14748,13 @@
           <w:iCs/>
           <w:noProof/>
         </w:rPr>
-        <w:t>160</w:t>
-      </w:r>
-      <w:r>
-        <w:rPr>
-          <w:noProof/>
-        </w:rPr>
-        <w:t>(6), 786–794. https://doi.org/10.1001/archinte.160.6.786</w:t>
+        <w:t>383</w:t>
+      </w:r>
+      <w:r>
+        <w:rPr>
+          <w:noProof/>
+        </w:rPr>
+        <w:t>(9920), 911–922. https://doi.org/10.1016/S0140-6736(13)60688-1</w:t>
       </w:r>
     </w:p>
     <w:p>
@@ -13542,7 +14773,7 @@
         <w:rPr>
           <w:noProof/>
         </w:rPr>
-        <w:t xml:space="preserve">Leonard, M. M., Nekolaichuk, C., Meagher, D. J., Barnes, C., Gaudreau, J. D., Watanabe, S., … Lawlor, P. G. (2014). Practical assessment of delirium in palliative care. </w:t>
+        <w:t xml:space="preserve">Lawlor, P. G., Gagnon, B., Mancini, I. L., Pereira, J. L., Hanson, J., Suarez-Almazor, M. E., &amp; Bruera, E. D. (2002). Occurrence, causes, and outcome of delirium in patients with advanced cancer: A prospective study. </w:t>
       </w:r>
       <w:r>
         <w:rPr>
@@ -13550,7 +14781,7 @@
           <w:iCs/>
           <w:noProof/>
         </w:rPr>
-        <w:t>Journal of Pain and Symptom Management</w:t>
+        <w:t>Archives of Internal Medicine</w:t>
       </w:r>
       <w:r>
         <w:rPr>
@@ -13564,13 +14795,13 @@
           <w:iCs/>
           <w:noProof/>
         </w:rPr>
-        <w:t>48</w:t>
-      </w:r>
-      <w:r>
-        <w:rPr>
-          <w:noProof/>
-        </w:rPr>
-        <w:t>(2), 176–190. https://doi.org/10.1016/j.jpainsymman.2013.10.024</w:t>
+        <w:t>160</w:t>
+      </w:r>
+      <w:r>
+        <w:rPr>
+          <w:noProof/>
+        </w:rPr>
+        <w:t>(6), 786–794. https://doi.org/10.1001/archinte.160.6.786</w:t>
       </w:r>
     </w:p>
     <w:p>
@@ -13589,7 +14820,7 @@
         <w:rPr>
           <w:noProof/>
         </w:rPr>
-        <w:t xml:space="preserve">Lipowski, Z. J. (1987). Delirium (Acute Confusional State). </w:t>
+        <w:t xml:space="preserve">Leonard, M. M., Nekolaichuk, C., Meagher, D. J., Barnes, C., Gaudreau, J. D., Watanabe, S., … Lawlor, P. G. (2014). Practical assessment of delirium in palliative care. </w:t>
       </w:r>
       <w:r>
         <w:rPr>
@@ -13597,13 +14828,27 @@
           <w:iCs/>
           <w:noProof/>
         </w:rPr>
-        <w:t>JAMA</w:t>
-      </w:r>
-      <w:r>
-        <w:rPr>
-          <w:noProof/>
-        </w:rPr>
-        <w:t>, 1789–1792. https://doi.org/doi:10.1001/jama.1987.03400130103041</w:t>
+        <w:t>Journal of Pain and Symptom Management</w:t>
+      </w:r>
+      <w:r>
+        <w:rPr>
+          <w:noProof/>
+        </w:rPr>
+        <w:t xml:space="preserve">, </w:t>
+      </w:r>
+      <w:r>
+        <w:rPr>
+          <w:i/>
+          <w:iCs/>
+          <w:noProof/>
+        </w:rPr>
+        <w:t>48</w:t>
+      </w:r>
+      <w:r>
+        <w:rPr>
+          <w:noProof/>
+        </w:rPr>
+        <w:t>(2), 176–190. https://doi.org/10.1016/j.jpainsymman.2013.10.024</w:t>
       </w:r>
     </w:p>
     <w:p>
@@ -13622,7 +14867,7 @@
         <w:rPr>
           <w:noProof/>
         </w:rPr>
-        <w:t xml:space="preserve">Michaud, L., Büla, C., Berney, A., Camus, V., Voellinger, R., Stiefel, F., &amp; Burnand, B. (2007). Delirium: Guidelines for general hospitals. </w:t>
+        <w:t xml:space="preserve">Lipowski, Z. J. (1987). Delirium (Acute Confusional State). </w:t>
       </w:r>
       <w:r>
         <w:rPr>
@@ -13630,34 +14875,13 @@
           <w:iCs/>
           <w:noProof/>
         </w:rPr>
-        <w:t>Journal of Psychosomatic Research</w:t>
-      </w:r>
-      <w:r>
-        <w:rPr>
-          <w:noProof/>
-        </w:rPr>
-        <w:t xml:space="preserve">, </w:t>
-      </w:r>
-      <w:r>
-        <w:rPr>
-          <w:i/>
-          <w:iCs/>
-          <w:noProof/>
-        </w:rPr>
-        <w:t>62</w:t>
-      </w:r>
-      <w:r>
-        <w:rPr>
-          <w:noProof/>
-        </w:rPr>
-        <w:t xml:space="preserve">(3), 371–383. </w:t>
-      </w:r>
-      <w:r>
-        <w:rPr>
-          <w:noProof/>
-        </w:rPr>
-        <w:lastRenderedPageBreak/>
-        <w:t>https://doi.org/10.1016/j.jpsychores.2006.10.004</w:t>
+        <w:t>JAMA</w:t>
+      </w:r>
+      <w:r>
+        <w:rPr>
+          <w:noProof/>
+        </w:rPr>
+        <w:t>, 1789–1792. https://doi.org/doi:10.1001/jama.1987.03400130103041</w:t>
       </w:r>
     </w:p>
     <w:p>
@@ -13676,7 +14900,8 @@
         <w:rPr>
           <w:noProof/>
         </w:rPr>
-        <w:t xml:space="preserve">Morandi, A., Pandharipande, P., Trabucchi, M., Rozzini, R., Mistraletti, G., Trompeo, A. C., … Ely, E. W. (2008). Understanding international differences in terminology for delirium and other types of acute brain dysfunction in critically ill patients. </w:t>
+        <w:lastRenderedPageBreak/>
+        <w:t xml:space="preserve">Michaud, L., Büla, C., Berney, A., Camus, V., Voellinger, R., Stiefel, F., &amp; Burnand, B. (2007). Delirium: Guidelines for general hospitals. </w:t>
       </w:r>
       <w:r>
         <w:rPr>
@@ -13684,7 +14909,7 @@
           <w:iCs/>
           <w:noProof/>
         </w:rPr>
-        <w:t>Intensive Care Medicine</w:t>
+        <w:t>Journal of Psychosomatic Research</w:t>
       </w:r>
       <w:r>
         <w:rPr>
@@ -13698,13 +14923,13 @@
           <w:iCs/>
           <w:noProof/>
         </w:rPr>
-        <w:t>34</w:t>
-      </w:r>
-      <w:r>
-        <w:rPr>
-          <w:noProof/>
-        </w:rPr>
-        <w:t>(10), 1907–1915. https://doi.org/10.1007/s00134-008-1177-6</w:t>
+        <w:t>62</w:t>
+      </w:r>
+      <w:r>
+        <w:rPr>
+          <w:noProof/>
+        </w:rPr>
+        <w:t>(3), 371–383. https://doi.org/10.1016/j.jpsychores.2006.10.004</w:t>
       </w:r>
     </w:p>
     <w:p>
@@ -13723,7 +14948,7 @@
         <w:rPr>
           <w:noProof/>
         </w:rPr>
-        <w:t xml:space="preserve">Nitchingham, A., Kumar, V., Shenkin, S., Ferguson, K. J., &amp; Caplan, G. A. (2018). A systematic review of neuroimaging in delirium: predictors, correlates and consequences. </w:t>
+        <w:t xml:space="preserve">Morandi, A., Pandharipande, P., Trabucchi, M., Rozzini, R., Mistraletti, G., Trompeo, A. C., … Ely, E. W. (2008). Understanding international differences in terminology for delirium and other types of acute brain dysfunction in critically ill patients. </w:t>
       </w:r>
       <w:r>
         <w:rPr>
@@ -13731,7 +14956,7 @@
           <w:iCs/>
           <w:noProof/>
         </w:rPr>
-        <w:t>International Journal of Geriatric Psychiatry</w:t>
+        <w:t>Intensive Care Medicine</w:t>
       </w:r>
       <w:r>
         <w:rPr>
@@ -13745,13 +14970,13 @@
           <w:iCs/>
           <w:noProof/>
         </w:rPr>
-        <w:t>33</w:t>
-      </w:r>
-      <w:r>
-        <w:rPr>
-          <w:noProof/>
-        </w:rPr>
-        <w:t>(11), 1458–1478. https://doi.org/10.1002/gps.4724</w:t>
+        <w:t>34</w:t>
+      </w:r>
+      <w:r>
+        <w:rPr>
+          <w:noProof/>
+        </w:rPr>
+        <w:t>(10), 1907–1915. https://doi.org/10.1007/s00134-008-1177-6</w:t>
       </w:r>
     </w:p>
     <w:p>
@@ -13770,7 +14995,7 @@
         <w:rPr>
           <w:noProof/>
         </w:rPr>
-        <w:t xml:space="preserve">Salluh, J. I. F., Wang, H., Schneider, E. B., Nagaraja, N., Yenokyan, G., Damluji, A., … Stevens, R. D. (2015). Outcome of delirium in critically ill patients: Systematic review and meta-analysis. </w:t>
+        <w:t xml:space="preserve">Nitchingham, A., Kumar, V., Shenkin, S., Ferguson, K. J., &amp; Caplan, G. A. (2018). A systematic review of neuroimaging in delirium: predictors, correlates and consequences. </w:t>
       </w:r>
       <w:r>
         <w:rPr>
@@ -13778,7 +15003,7 @@
           <w:iCs/>
           <w:noProof/>
         </w:rPr>
-        <w:t>BMJ (Online)</w:t>
+        <w:t>International Journal of Geriatric Psychiatry</w:t>
       </w:r>
       <w:r>
         <w:rPr>
@@ -13792,13 +15017,13 @@
           <w:iCs/>
           <w:noProof/>
         </w:rPr>
-        <w:t>350</w:t>
-      </w:r>
-      <w:r>
-        <w:rPr>
-          <w:noProof/>
-        </w:rPr>
-        <w:t>, 1–10. https://doi.org/10.1136/bmj.h2538</w:t>
+        <w:t>33</w:t>
+      </w:r>
+      <w:r>
+        <w:rPr>
+          <w:noProof/>
+        </w:rPr>
+        <w:t>(11), 1458–1478. https://doi.org/10.1002/gps.4724</w:t>
       </w:r>
     </w:p>
     <w:p>
@@ -13817,7 +15042,7 @@
         <w:rPr>
           <w:noProof/>
         </w:rPr>
-        <w:t xml:space="preserve">Samuel, A. L. (1959). Some Studies in Machine Learning. </w:t>
+        <w:t xml:space="preserve">Salluh, J. I. F., Wang, H., Schneider, E. B., Nagaraja, N., Yenokyan, G., Damluji, A., … Stevens, R. D. (2015). Outcome of delirium in critically ill patients: Systematic review and meta-analysis. </w:t>
       </w:r>
       <w:r>
         <w:rPr>
@@ -13825,7 +15050,7 @@
           <w:iCs/>
           <w:noProof/>
         </w:rPr>
-        <w:t>IBM Journal of Research and Development</w:t>
+        <w:t>BMJ (Online)</w:t>
       </w:r>
       <w:r>
         <w:rPr>
@@ -13839,13 +15064,13 @@
           <w:iCs/>
           <w:noProof/>
         </w:rPr>
-        <w:t>3</w:t>
-      </w:r>
-      <w:r>
-        <w:rPr>
-          <w:noProof/>
-        </w:rPr>
-        <w:t>(3), 210–229. Retrieved from https://ieeexplore.ieee.org/stamp/stamp.jsp?tp=&amp;arnumber=5392560</w:t>
+        <w:t>350</w:t>
+      </w:r>
+      <w:r>
+        <w:rPr>
+          <w:noProof/>
+        </w:rPr>
+        <w:t>, 1–10. https://doi.org/10.1136/bmj.h2538</w:t>
       </w:r>
     </w:p>
     <w:p>
@@ -13864,7 +15089,7 @@
         <w:rPr>
           <w:noProof/>
         </w:rPr>
-        <w:t xml:space="preserve">Siddiqi, N., House, A. O., &amp; Holmes, J. D. (2006). Occurrence and outcome of delirium in medical in-patients: A systematic literature review. </w:t>
+        <w:t xml:space="preserve">Samuel, A. L. (1959). Some Studies in Machine Learning. </w:t>
       </w:r>
       <w:r>
         <w:rPr>
@@ -13872,7 +15097,7 @@
           <w:iCs/>
           <w:noProof/>
         </w:rPr>
-        <w:t>Age and Ageing</w:t>
+        <w:t>IBM Journal of Research and Development</w:t>
       </w:r>
       <w:r>
         <w:rPr>
@@ -13886,13 +15111,13 @@
           <w:iCs/>
           <w:noProof/>
         </w:rPr>
-        <w:t>35</w:t>
-      </w:r>
-      <w:r>
-        <w:rPr>
-          <w:noProof/>
-        </w:rPr>
-        <w:t>(4), 350–364. https://doi.org/10.1093/ageing/afl005</w:t>
+        <w:t>3</w:t>
+      </w:r>
+      <w:r>
+        <w:rPr>
+          <w:noProof/>
+        </w:rPr>
+        <w:t>(3), 210–229. Retrieved from https://ieeexplore.ieee.org/stamp/stamp.jsp?tp=&amp;arnumber=5392560</w:t>
       </w:r>
     </w:p>
     <w:p>
@@ -13911,7 +15136,7 @@
         <w:rPr>
           <w:noProof/>
         </w:rPr>
-        <w:t xml:space="preserve">Slooter, A. J. C., Otte, W. M., Devlin, J. W., Arora, R. C., Bleck, T. P., Claassen, J., … Stevens, R. D. (2020). Updated nomenclature of delirium and acute encephalopathy: statement of ten Societies. </w:t>
+        <w:t xml:space="preserve">Siddiqi, N., House, A. O., &amp; Holmes, J. D. (2006). Occurrence and outcome of delirium in medical in-patients: A systematic literature review. </w:t>
       </w:r>
       <w:r>
         <w:rPr>
@@ -13919,7 +15144,7 @@
           <w:iCs/>
           <w:noProof/>
         </w:rPr>
-        <w:t>Intensive Care Medicine</w:t>
+        <w:t>Age and Ageing</w:t>
       </w:r>
       <w:r>
         <w:rPr>
@@ -13933,13 +15158,13 @@
           <w:iCs/>
           <w:noProof/>
         </w:rPr>
-        <w:t>46</w:t>
-      </w:r>
-      <w:r>
-        <w:rPr>
-          <w:noProof/>
-        </w:rPr>
-        <w:t>(5), 1020–1022. https://doi.org/10.1007/s00134-019-05907-4</w:t>
+        <w:t>35</w:t>
+      </w:r>
+      <w:r>
+        <w:rPr>
+          <w:noProof/>
+        </w:rPr>
+        <w:t>(4), 350–364. https://doi.org/10.1093/ageing/afl005</w:t>
       </w:r>
     </w:p>
     <w:p>
@@ -13958,7 +15183,7 @@
         <w:rPr>
           <w:noProof/>
         </w:rPr>
-        <w:t xml:space="preserve">Smith, T. O., Cooper, A., Peryer, G., Griffiths, R., Fox, C., &amp; Cross, J. (2017). Factors predicting incidence of post-operative delirium in older people following hip fracture surgery: a systematic review and meta-analysis. </w:t>
+        <w:t xml:space="preserve">Slooter, A. J. C., Otte, W. M., Devlin, J. W., Arora, R. C., Bleck, T. P., Claassen, J., … Stevens, R. D. (2020). Updated nomenclature of delirium and acute encephalopathy: statement of ten Societies. </w:t>
       </w:r>
       <w:r>
         <w:rPr>
@@ -13966,7 +15191,7 @@
           <w:iCs/>
           <w:noProof/>
         </w:rPr>
-        <w:t>International Journal of Geriatric Psychiatry</w:t>
+        <w:t>Intensive Care Medicine</w:t>
       </w:r>
       <w:r>
         <w:rPr>
@@ -13980,13 +15205,13 @@
           <w:iCs/>
           <w:noProof/>
         </w:rPr>
-        <w:t>32</w:t>
-      </w:r>
-      <w:r>
-        <w:rPr>
-          <w:noProof/>
-        </w:rPr>
-        <w:t>(4), 386–396. https://doi.org/10.1002/gps.4655</w:t>
+        <w:t>46</w:t>
+      </w:r>
+      <w:r>
+        <w:rPr>
+          <w:noProof/>
+        </w:rPr>
+        <w:t>(5), 1020–1022. https://doi.org/10.1007/s00134-019-05907-4</w:t>
       </w:r>
     </w:p>
     <w:p>
@@ -14005,7 +15230,7 @@
         <w:rPr>
           <w:noProof/>
         </w:rPr>
-        <w:t xml:space="preserve">Van Eijk, M. M. J., Van Marum, R. J., Klijn, I. A. M., De Wit, N., Kesecioglu, J., &amp; Slooter, A. J. C. (2009). Comparison of delirium assessment tools in a mixed intensive care unit. </w:t>
+        <w:t xml:space="preserve">Smith, T. O., Cooper, A., Peryer, G., Griffiths, R., Fox, C., &amp; Cross, J. (2017). Factors predicting incidence of post-operative delirium in older people following hip fracture surgery: a systematic review and meta-analysis. </w:t>
       </w:r>
       <w:r>
         <w:rPr>
@@ -14013,7 +15238,7 @@
           <w:iCs/>
           <w:noProof/>
         </w:rPr>
-        <w:t>Critical Care Medicine</w:t>
+        <w:t>International Journal of Geriatric Psychiatry</w:t>
       </w:r>
       <w:r>
         <w:rPr>
@@ -14027,13 +15252,13 @@
           <w:iCs/>
           <w:noProof/>
         </w:rPr>
-        <w:t>37</w:t>
-      </w:r>
-      <w:r>
-        <w:rPr>
-          <w:noProof/>
-        </w:rPr>
-        <w:t>(6), 1881–1885. https://doi.org/10.1097/CCM.0b013e3181a00118</w:t>
+        <w:t>32</w:t>
+      </w:r>
+      <w:r>
+        <w:rPr>
+          <w:noProof/>
+        </w:rPr>
+        <w:t>(4), 386–396. https://doi.org/10.1002/gps.4655</w:t>
       </w:r>
     </w:p>
     <w:p>
@@ -14052,7 +15277,7 @@
         <w:rPr>
           <w:noProof/>
         </w:rPr>
-        <w:t xml:space="preserve">Velayati, A., Vahdat Shariatpanahi, M., Shahbazi, E., &amp; Vahdat Shariatpanahi, Z. (2019). Association between preoperative nutritional status and postoperative delirium in individuals with coronary artery bypass graft surgery: A prospective cohort study. </w:t>
+        <w:t xml:space="preserve">Van Eijk, M. M. J., Van Marum, R. J., Klijn, I. A. M., De Wit, N., Kesecioglu, J., &amp; Slooter, A. J. C. (2009). Comparison of delirium assessment tools in a mixed intensive care unit. </w:t>
       </w:r>
       <w:r>
         <w:rPr>
@@ -14060,7 +15285,7 @@
           <w:iCs/>
           <w:noProof/>
         </w:rPr>
-        <w:t>Nutrition</w:t>
+        <w:t>Critical Care Medicine</w:t>
       </w:r>
       <w:r>
         <w:rPr>
@@ -14074,13 +15299,13 @@
           <w:iCs/>
           <w:noProof/>
         </w:rPr>
-        <w:t>66</w:t>
-      </w:r>
-      <w:r>
-        <w:rPr>
-          <w:noProof/>
-        </w:rPr>
-        <w:t>, 227–232. https://doi.org/10.1016/j.nut.2019.06.006</w:t>
+        <w:t>37</w:t>
+      </w:r>
+      <w:r>
+        <w:rPr>
+          <w:noProof/>
+        </w:rPr>
+        <w:t>(6), 1881–1885. https://doi.org/10.1097/CCM.0b013e3181a00118</w:t>
       </w:r>
     </w:p>
     <w:p>
@@ -14099,7 +15324,7 @@
         <w:rPr>
           <w:noProof/>
         </w:rPr>
-        <w:t xml:space="preserve">Volkmar, F. R. (2013). </w:t>
+        <w:t xml:space="preserve">Velayati, A., Vahdat Shariatpanahi, M., Shahbazi, E., &amp; Vahdat Shariatpanahi, Z. (2019). Association between preoperative nutritional status and postoperative delirium in individuals with coronary artery bypass graft surgery: A prospective cohort study. </w:t>
       </w:r>
       <w:r>
         <w:rPr>
@@ -14107,13 +15332,13 @@
           <w:iCs/>
           <w:noProof/>
         </w:rPr>
-        <w:t>Encyclopedia of Autism Spectrum Disorders - DSM-III</w:t>
-      </w:r>
-      <w:r>
-        <w:rPr>
-          <w:noProof/>
-        </w:rPr>
-        <w:t xml:space="preserve">. </w:t>
+        <w:t>Nutrition</w:t>
+      </w:r>
+      <w:r>
+        <w:rPr>
+          <w:noProof/>
+        </w:rPr>
+        <w:t xml:space="preserve">, </w:t>
       </w:r>
       <w:r>
         <w:rPr>
@@ -14121,13 +15346,13 @@
           <w:iCs/>
           <w:noProof/>
         </w:rPr>
-        <w:t>Encyclopedia of Autism Spectrum Disorders</w:t>
-      </w:r>
-      <w:r>
-        <w:rPr>
-          <w:noProof/>
-        </w:rPr>
-        <w:t>. New York, NY: Springer New York. https://doi.org/10.1007/978-1-4419-1698-3</w:t>
+        <w:t>66</w:t>
+      </w:r>
+      <w:r>
+        <w:rPr>
+          <w:noProof/>
+        </w:rPr>
+        <w:t>, 227–232. https://doi.org/10.1016/j.nut.2019.06.006</w:t>
       </w:r>
     </w:p>
     <w:p>
@@ -14146,7 +15371,7 @@
         <w:rPr>
           <w:noProof/>
         </w:rPr>
-        <w:t xml:space="preserve">Wilson, J. E., Mart, M. F., Cunningham, C., Shehabi, Y., Girard, T. D., MacLullich, A. M. J., … Ely, E. W. (2020). Delirium. </w:t>
+        <w:t xml:space="preserve">Volkmar, F. R. (2013). </w:t>
       </w:r>
       <w:r>
         <w:rPr>
@@ -14154,13 +15379,13 @@
           <w:iCs/>
           <w:noProof/>
         </w:rPr>
-        <w:t>Nature Reviews Disease Primers</w:t>
-      </w:r>
-      <w:r>
-        <w:rPr>
-          <w:noProof/>
-        </w:rPr>
-        <w:t xml:space="preserve">, </w:t>
+        <w:t>Encyclopedia of Autism Spectrum Disorders - DSM-III</w:t>
+      </w:r>
+      <w:r>
+        <w:rPr>
+          <w:noProof/>
+        </w:rPr>
+        <w:t xml:space="preserve">. </w:t>
       </w:r>
       <w:r>
         <w:rPr>
@@ -14168,13 +15393,13 @@
           <w:iCs/>
           <w:noProof/>
         </w:rPr>
-        <w:t>6</w:t>
-      </w:r>
-      <w:r>
-        <w:rPr>
-          <w:noProof/>
-        </w:rPr>
-        <w:t>(1). https://doi.org/10.1038/s41572-020-00223-4</w:t>
+        <w:t>Encyclopedia of Autism Spectrum Disorders</w:t>
+      </w:r>
+      <w:r>
+        <w:rPr>
+          <w:noProof/>
+        </w:rPr>
+        <w:t>. New York, NY: Springer New York. https://doi.org/10.1007/978-1-4419-1698-3</w:t>
       </w:r>
     </w:p>
     <w:p>
@@ -14193,7 +15418,7 @@
         <w:rPr>
           <w:noProof/>
         </w:rPr>
-        <w:t xml:space="preserve">Wilson, K., Broadhurst, C., Diver, M., Jackson, M., &amp; Mottram, P. (2005). Plasma insulin growth factor - 1 and incident delirium in older people. </w:t>
+        <w:t xml:space="preserve">Wilson, J. E., Mart, M. F., Cunningham, C., Shehabi, Y., Girard, T. D., MacLullich, A. M. J., … Ely, E. W. (2020). Delirium. </w:t>
       </w:r>
       <w:r>
         <w:rPr>
@@ -14201,7 +15426,7 @@
           <w:iCs/>
           <w:noProof/>
         </w:rPr>
-        <w:t>International Journal of Geriatric Psychiatry</w:t>
+        <w:t>Nature Reviews Disease Primers</w:t>
       </w:r>
       <w:r>
         <w:rPr>
@@ -14215,13 +15440,13 @@
           <w:iCs/>
           <w:noProof/>
         </w:rPr>
-        <w:t>20</w:t>
-      </w:r>
-      <w:r>
-        <w:rPr>
-          <w:noProof/>
-        </w:rPr>
-        <w:t>(2), 154–159. https://doi.org/10.1002/gps.1265</w:t>
+        <w:t>6</w:t>
+      </w:r>
+      <w:r>
+        <w:rPr>
+          <w:noProof/>
+        </w:rPr>
+        <w:t>(1). https://doi.org/10.1038/s41572-020-00223-4</w:t>
       </w:r>
     </w:p>
     <w:p>
@@ -14240,7 +15465,7 @@
         <w:rPr>
           <w:noProof/>
         </w:rPr>
-        <w:t xml:space="preserve">Witlox, J., Eurelings, L. S. M., De Jonghe, J. F. M., Kalisvaart, K. J., Eikelenboom, P., &amp; Van Gool, W. A. (2010). Delirium in elderly patients and the risk of postdischarge mortality, institutionalization, and dementia: A meta-analysis. </w:t>
+        <w:t xml:space="preserve">Wilson, K., Broadhurst, C., Diver, M., Jackson, M., &amp; Mottram, P. (2005). Plasma insulin growth factor - 1 and incident delirium in older people. </w:t>
       </w:r>
       <w:r>
         <w:rPr>
@@ -14248,7 +15473,7 @@
           <w:iCs/>
           <w:noProof/>
         </w:rPr>
-        <w:t>JAMA - Journal of the American Medical Association</w:t>
+        <w:t>International Journal of Geriatric Psychiatry</w:t>
       </w:r>
       <w:r>
         <w:rPr>
@@ -14262,13 +15487,13 @@
           <w:iCs/>
           <w:noProof/>
         </w:rPr>
-        <w:t>304</w:t>
-      </w:r>
-      <w:r>
-        <w:rPr>
-          <w:noProof/>
-        </w:rPr>
-        <w:t>(4), 443–451. https://doi.org/10.1001/jama.2010.1013</w:t>
+        <w:t>20</w:t>
+      </w:r>
+      <w:r>
+        <w:rPr>
+          <w:noProof/>
+        </w:rPr>
+        <w:t>(2), 154–159. https://doi.org/10.1002/gps.1265</w:t>
       </w:r>
     </w:p>
     <w:p>
@@ -14287,7 +15512,7 @@
         <w:rPr>
           <w:noProof/>
         </w:rPr>
-        <w:t xml:space="preserve">Wong, A., Young, A. T., Liang, A. S., Gonzales, R., Douglas, V. C., &amp; Hadley, D. (2018). Development and Validation of an Electronic Health Record-Based Machine Learning Model to Estimate Delirium Risk in Newly Hospitalized Patients Without Known Cognitive Impairment. </w:t>
+        <w:t xml:space="preserve">Witlox, J., Eurelings, L. S. M., De Jonghe, J. F. M., Kalisvaart, K. J., Eikelenboom, P., &amp; Van Gool, W. A. (2010). Delirium in elderly patients and the risk of postdischarge mortality, institutionalization, and dementia: A meta-analysis. </w:t>
       </w:r>
       <w:r>
         <w:rPr>
@@ -14295,7 +15520,7 @@
           <w:iCs/>
           <w:noProof/>
         </w:rPr>
-        <w:t>JAMA Network Open</w:t>
+        <w:t>JAMA - Journal of the American Medical Association</w:t>
       </w:r>
       <w:r>
         <w:rPr>
@@ -14309,13 +15534,13 @@
           <w:iCs/>
           <w:noProof/>
         </w:rPr>
-        <w:t>1</w:t>
-      </w:r>
-      <w:r>
-        <w:rPr>
-          <w:noProof/>
-        </w:rPr>
-        <w:t>(4), e181018. https://doi.org/10.1001/jamanetworkopen.2018.1018</w:t>
+        <w:t>304</w:t>
+      </w:r>
+      <w:r>
+        <w:rPr>
+          <w:noProof/>
+        </w:rPr>
+        <w:t>(4), 443–451. https://doi.org/10.1001/jama.2010.1013</w:t>
       </w:r>
     </w:p>
     <w:p>
@@ -14334,8 +15559,14 @@
         <w:rPr>
           <w:noProof/>
         </w:rPr>
+        <w:t xml:space="preserve">Wong, A., Young, A. T., Liang, A. S., Gonzales, R., Douglas, V. C., &amp; Hadley, D. (2018). Development and Validation of an Electronic Health Record-Based Machine Learning Model to Estimate Delirium Risk </w:t>
+      </w:r>
+      <w:r>
+        <w:rPr>
+          <w:noProof/>
+        </w:rPr>
         <w:lastRenderedPageBreak/>
-        <w:t xml:space="preserve">Wong, C. L., Holroyd-Leduc, J., Simel, D. L., &amp; Straus, S. E. (2010). Does this patient have delirium?: value of bedside instruments. </w:t>
+        <w:t xml:space="preserve">in Newly Hospitalized Patients Without Known Cognitive Impairment. </w:t>
       </w:r>
       <w:r>
         <w:rPr>
@@ -14343,7 +15574,7 @@
           <w:iCs/>
           <w:noProof/>
         </w:rPr>
-        <w:t>Jama</w:t>
+        <w:t>JAMA Network Open</w:t>
       </w:r>
       <w:r>
         <w:rPr>
@@ -14357,13 +15588,13 @@
           <w:iCs/>
           <w:noProof/>
         </w:rPr>
-        <w:t>304</w:t>
-      </w:r>
-      <w:r>
-        <w:rPr>
-          <w:noProof/>
-        </w:rPr>
-        <w:t>(7), 779–786.</w:t>
+        <w:t>1</w:t>
+      </w:r>
+      <w:r>
+        <w:rPr>
+          <w:noProof/>
+        </w:rPr>
+        <w:t>(4), e181018. https://doi.org/10.1001/jamanetworkopen.2018.1018</w:t>
       </w:r>
     </w:p>
     <w:p>
@@ -14375,14 +15606,42 @@
         <w:spacing w:after="240" w:line="240" w:lineRule="auto"/>
         <w:ind w:left="480" w:hanging="480"/>
         <w:rPr>
-          <w:highlight w:val="yellow"/>
-        </w:rPr>
-      </w:pPr>
-      <w:r>
-        <w:rPr>
-          <w:highlight w:val="yellow"/>
-        </w:rPr>
-        <w:fldChar w:fldCharType="end"/>
+          <w:noProof/>
+        </w:rPr>
+      </w:pPr>
+      <w:r>
+        <w:rPr>
+          <w:noProof/>
+        </w:rPr>
+        <w:t xml:space="preserve">Wong, C. L., Holroyd-Leduc, J., Simel, D. L., &amp; Straus, S. E. (2010). Does this patient have delirium?: value of bedside instruments. </w:t>
+      </w:r>
+      <w:r>
+        <w:rPr>
+          <w:i/>
+          <w:iCs/>
+          <w:noProof/>
+        </w:rPr>
+        <w:t>Jama</w:t>
+      </w:r>
+      <w:r>
+        <w:rPr>
+          <w:noProof/>
+        </w:rPr>
+        <w:t xml:space="preserve">, </w:t>
+      </w:r>
+      <w:r>
+        <w:rPr>
+          <w:i/>
+          <w:iCs/>
+          <w:noProof/>
+        </w:rPr>
+        <w:t>304</w:t>
+      </w:r>
+      <w:r>
+        <w:rPr>
+          <w:noProof/>
+        </w:rPr>
+        <w:t>(7), 779–786.</w:t>
       </w:r>
     </w:p>
     <w:p>
@@ -14393,6 +15652,29 @@
         <w:adjustRightInd w:val="0"/>
         <w:spacing w:after="240" w:line="240" w:lineRule="auto"/>
         <w:ind w:left="480" w:hanging="480"/>
+        <w:rPr>
+          <w:highlight w:val="yellow"/>
+          <w:lang w:val="en-GB"/>
+        </w:rPr>
+      </w:pPr>
+      <w:r>
+        <w:rPr>
+          <w:highlight w:val="yellow"/>
+        </w:rPr>
+        <w:fldChar w:fldCharType="end"/>
+      </w:r>
+    </w:p>
+    <w:p>
+      <w:pPr>
+        <w:widowControl w:val="0"/>
+        <w:autoSpaceDE w:val="0"/>
+        <w:autoSpaceDN w:val="0"/>
+        <w:adjustRightInd w:val="0"/>
+        <w:spacing w:after="240" w:line="240" w:lineRule="auto"/>
+        <w:ind w:left="480" w:hanging="480"/>
+        <w:rPr>
+          <w:lang w:val="en-GB"/>
+        </w:rPr>
       </w:pPr>
     </w:p>
     <w:p>
@@ -14400,8 +15682,14 @@
         <w:spacing w:after="0" w:line="240" w:lineRule="auto"/>
         <w:contextualSpacing w:val="0"/>
         <w:jc w:val="left"/>
-      </w:pPr>
-      <w:r>
+        <w:rPr>
+          <w:lang w:val="en-GB"/>
+        </w:rPr>
+      </w:pPr>
+      <w:r>
+        <w:rPr>
+          <w:lang w:val="en-GB"/>
+        </w:rPr>
         <w:br w:type="page"/>
       </w:r>
     </w:p>
@@ -14416,8 +15704,8 @@
           <w:lang w:val="pt-PT"/>
         </w:rPr>
       </w:pPr>
-      <w:bookmarkStart w:id="36" w:name="_Hlk23718301"/>
-      <w:bookmarkStart w:id="37" w:name="_Toc61364894"/>
+      <w:bookmarkStart w:id="37" w:name="_Hlk23718301"/>
+      <w:bookmarkStart w:id="38" w:name="_Toc61364894"/>
       <w:r>
         <w:rPr>
           <w:lang w:val="pt-PT"/>
@@ -14443,14 +15731,14 @@
         </w:rPr>
         <w:t xml:space="preserve"> </w:t>
       </w:r>
-      <w:bookmarkEnd w:id="36"/>
+      <w:bookmarkEnd w:id="37"/>
       <w:r>
         <w:rPr>
           <w:lang w:val="pt-PT"/>
         </w:rPr>
         <w:t>Título do Apêndice</w:t>
       </w:r>
-      <w:bookmarkEnd w:id="37"/>
+      <w:bookmarkEnd w:id="38"/>
     </w:p>
     <w:p>
       <w:pPr>
@@ -14490,7 +15778,7 @@
           <w:lang w:val="pt-PT"/>
         </w:rPr>
       </w:pPr>
-      <w:bookmarkStart w:id="38" w:name="_Toc61364895"/>
+      <w:bookmarkStart w:id="39" w:name="_Toc61364895"/>
       <w:r>
         <w:rPr>
           <w:lang w:val="pt-PT"/>
@@ -14504,7 +15792,7 @@
         </w:rPr>
         <w:t xml:space="preserve"> Título do Anexo</w:t>
       </w:r>
-      <w:bookmarkEnd w:id="38"/>
+      <w:bookmarkEnd w:id="39"/>
     </w:p>
     <w:p>
       <w:pPr>
@@ -18044,6 +19332,7 @@
   <w:style w:type="character" w:default="1" w:styleId="DefaultParagraphFont">
     <w:name w:val="Default Paragraph Font"/>
     <w:uiPriority w:val="1"/>
+    <w:semiHidden/>
     <w:unhideWhenUsed/>
   </w:style>
   <w:style w:type="table" w:default="1" w:styleId="TableNormal">

</xml_diff>